<commit_message>
Updated files, added budget
</commit_message>
<xml_diff>
--- a/KeiranCantilina_CarillonSoftRegister_HackTheBells2018.docx
+++ b/KeiranCantilina_CarillonSoftRegister_HackTheBells2018.docx
@@ -89,7 +89,13 @@
         <w:t xml:space="preserve">(with a minor in Music) </w:t>
       </w:r>
       <w:r>
-        <w:t>and an M.S. in Bioproducts and Biosystems Engineering (conc. Instrumentation) from the University of Minnesota.</w:t>
+        <w:t xml:space="preserve">and an M.S. in Bioproducts and Biosystems Engineering (conc. </w:t>
+      </w:r>
+      <w:r>
+        <w:t>Bioi</w:t>
+      </w:r>
+      <w:r>
+        <w:t>nstrumentation) from the University of Minnesota.</w:t>
       </w:r>
       <w:r>
         <w:t xml:space="preserve"> His interest in bells began at Cornell in 2012, where he successfully auditioned to play the 21-bell chime housed in the university clock tower. His passion for bells continued through his graduate studies at the University of Minnesota, and he studied carillon with Dave Johnson on the House of Hope Church 49-bell instrument in St. Paul, Minnesota. </w:t>
@@ -119,13 +125,25 @@
       </w:r>
       <w:proofErr w:type="spellEnd"/>
       <w:r>
-        <w:t xml:space="preserve">, Belgium. A recipient of the Belgian-American Education Foundation Fellowship for Research, he is studying both carillon performance and the sociological aspects of Belgian and Dutch carillon culture. In his free time, Keiran enjoys </w:t>
+        <w:t>, Belgium. A recipient of the Belgian-American Education Foundation Fellowship for Research</w:t>
+      </w:r>
+      <w:r>
+        <w:t xml:space="preserve"> for the academic year 2018-2019</w:t>
+      </w:r>
+      <w:r>
+        <w:t xml:space="preserve">, he is studying both carillon performance and the sociological aspects of Belgian and Dutch carillon culture. In his free time, Keiran enjoys </w:t>
       </w:r>
       <w:r>
         <w:t xml:space="preserve">tinkering, building silly contraptions, and of course </w:t>
       </w:r>
       <w:r>
-        <w:t>sampling the wide variety of beers and cheese available in Europe.</w:t>
+        <w:t>sampling the wide variety of beers and cheese</w:t>
+      </w:r>
+      <w:r>
+        <w:t>s</w:t>
+      </w:r>
+      <w:r>
+        <w:t xml:space="preserve"> available in Europe.</w:t>
       </w:r>
     </w:p>
     <w:p>
@@ -214,7 +232,37 @@
         <w:t>is arguably the king of instruments.</w:t>
       </w:r>
       <w:r>
-        <w:t xml:space="preserve"> With its origin in the early 1500s the carillon predates even the piano, and among keyboard</w:t>
+        <w:t xml:space="preserve"> With its origin in the </w:t>
+      </w:r>
+      <w:r>
+        <w:t>16</w:t>
+      </w:r>
+      <w:r>
+        <w:rPr>
+          <w:vertAlign w:val="superscript"/>
+        </w:rPr>
+        <w:t>th</w:t>
+      </w:r>
+      <w:r>
+        <w:t xml:space="preserve"> to </w:t>
+      </w:r>
+      <w:r>
+        <w:t>17</w:t>
+      </w:r>
+      <w:r>
+        <w:rPr>
+          <w:vertAlign w:val="superscript"/>
+        </w:rPr>
+        <w:t>th</w:t>
+      </w:r>
+      <w:r>
+        <w:t xml:space="preserve"> centur</w:t>
+      </w:r>
+      <w:r>
+        <w:t>ies</w:t>
+      </w:r>
+      <w:r>
+        <w:t xml:space="preserve"> the carillon predates even the piano, and among keyboard</w:t>
       </w:r>
       <w:r>
         <w:t>s</w:t>
@@ -223,16 +271,7 @@
         <w:t xml:space="preserve"> </w:t>
       </w:r>
       <w:r>
-        <w:t>frequently</w:t>
-      </w:r>
-      <w:r>
-        <w:t xml:space="preserve"> </w:t>
-      </w:r>
-      <w:r>
-        <w:t xml:space="preserve">played </w:t>
-      </w:r>
-      <w:r>
-        <w:t xml:space="preserve">today </w:t>
+        <w:t xml:space="preserve">frequently played today </w:t>
       </w:r>
       <w:r>
         <w:t>the carillon is preceded</w:t>
@@ -259,13 +298,7 @@
         <w:t xml:space="preserve">With the exception of incremental refinements in tuning </w:t>
       </w:r>
       <w:r>
-        <w:t>(</w:t>
-      </w:r>
-      <w:r>
-        <w:t>which serve to ease the ear of the listener</w:t>
-      </w:r>
-      <w:r>
-        <w:t xml:space="preserve">) </w:t>
+        <w:t xml:space="preserve">(which serve to ease the ear of the listener) </w:t>
       </w:r>
       <w:r>
         <w:t xml:space="preserve">and </w:t>
@@ -294,10 +327,22 @@
     </w:p>
     <w:p>
       <w:r>
-        <w:t>This entry proposes the temporary installation of a “soft register” for the carillon</w:t>
-      </w:r>
-      <w:r>
-        <w:t xml:space="preserve"> [PUT SCOPE HERE]</w:t>
+        <w:t xml:space="preserve">This entry proposes the temporary installation of a </w:t>
+      </w:r>
+      <w:r>
+        <w:t xml:space="preserve">prototype </w:t>
+      </w:r>
+      <w:r>
+        <w:t>“soft register” for the carillon</w:t>
+      </w:r>
+      <w:r>
+        <w:t xml:space="preserve"> </w:t>
+      </w:r>
+      <w:r>
+        <w:rPr>
+          <w:highlight w:val="yellow"/>
+        </w:rPr>
+        <w:t>[PUT SCOPE HERE]</w:t>
       </w:r>
       <w:r>
         <w:t xml:space="preserve">, along with a </w:t>
@@ -342,7 +387,21 @@
         <w:t>changes both the volume and character of the bell sound</w:t>
       </w:r>
       <w:r>
-        <w:t>, and this effect is used in ringing muffled and half-muffled peals.</w:t>
+        <w:t>, and this effect is used in ringing muffled and half-muffled peals</w:t>
+      </w:r>
+      <w:r>
+        <w:t xml:space="preserve"> (</w:t>
+      </w:r>
+      <w:hyperlink r:id="rId9" w:history="1">
+        <w:r>
+          <w:rPr>
+            <w:rStyle w:val="Hyperlink"/>
+          </w:rPr>
+          <w:t>example</w:t>
+        </w:r>
+      </w:hyperlink>
+      <w:r>
+        <w:t>).</w:t>
       </w:r>
       <w:r>
         <w:t xml:space="preserve"> </w:t>
@@ -351,7 +410,53 @@
         <w:t xml:space="preserve">For carillon bells, </w:t>
       </w:r>
       <w:r>
-        <w:t>the same muffling principle holds true. However, given the different musical nature of the carillon, it would of course be necessary to have the ability of muffling or un-muffling the bells without having to climb into the belfry and move leather strips around</w:t>
+        <w:t xml:space="preserve">the same muffling principle holds true. However, given the different musical nature of the carillon, it would of course be necessary to have </w:t>
+      </w:r>
+      <w:r>
+        <w:t xml:space="preserve">both </w:t>
+      </w:r>
+      <w:r>
+        <w:t xml:space="preserve">less-severe muffling </w:t>
+      </w:r>
+      <w:r>
+        <w:t>(</w:t>
+      </w:r>
+      <w:hyperlink r:id="rId10" w:history="1">
+        <w:r>
+          <w:rPr>
+            <w:rStyle w:val="Hyperlink"/>
+          </w:rPr>
+          <w:t>like this</w:t>
+        </w:r>
+      </w:hyperlink>
+      <w:bookmarkStart w:id="0" w:name="_GoBack"/>
+      <w:bookmarkEnd w:id="0"/>
+      <w:r>
+        <w:t xml:space="preserve">) </w:t>
+      </w:r>
+      <w:r>
+        <w:t xml:space="preserve">and </w:t>
+      </w:r>
+      <w:r>
+        <w:t xml:space="preserve">the ability </w:t>
+      </w:r>
+      <w:r>
+        <w:t>to</w:t>
+      </w:r>
+      <w:r>
+        <w:t xml:space="preserve"> muffl</w:t>
+      </w:r>
+      <w:r>
+        <w:t>e</w:t>
+      </w:r>
+      <w:r>
+        <w:t xml:space="preserve"> or un-muffl</w:t>
+      </w:r>
+      <w:r>
+        <w:t>e</w:t>
+      </w:r>
+      <w:r>
+        <w:t xml:space="preserve"> the bells without having to climb into the belfry and move leather strips around</w:t>
       </w:r>
       <w:r>
         <w:t xml:space="preserve"> the clappers</w:t>
@@ -546,6 +651,21 @@
         <w:t>toggle mechanism</w:t>
       </w:r>
       <w:r>
+        <w:t xml:space="preserve"> based on a </w:t>
+      </w:r>
+      <w:r>
+        <w:t xml:space="preserve">switching </w:t>
+      </w:r>
+      <w:r>
+        <w:t>mechanism described by Deb, et</w:t>
+      </w:r>
+      <w:r>
+        <w:t xml:space="preserve"> al.</w:t>
+      </w:r>
+      <w:r>
+        <w:t xml:space="preserve"> (2013)</w:t>
+      </w:r>
+      <w:r>
         <w:t xml:space="preserve">. </w:t>
       </w:r>
       <w:r>
@@ -672,24 +792,34 @@
       </w:r>
     </w:p>
     <w:p>
-      <w:r>
-        <w:t>A recording of</w:t>
-      </w:r>
-      <w:r>
-        <w:t xml:space="preserve"> a single carillon bell played </w:t>
-      </w:r>
-      <w:r>
-        <w:t>without and with</w:t>
-      </w:r>
-      <w:r>
-        <w:t xml:space="preserve"> a leather pad can be found here: </w:t>
-      </w:r>
-      <w:r>
+      <w:pPr>
         <w:rPr>
           <w:highlight w:val="yellow"/>
         </w:rPr>
-        <w:t>[LINK TO SOUND]</w:t>
-      </w:r>
+      </w:pPr>
+      <w:r>
+        <w:t>A recording of</w:t>
+      </w:r>
+      <w:r>
+        <w:t xml:space="preserve"> a single carillon bell played </w:t>
+      </w:r>
+      <w:r>
+        <w:t>without and with</w:t>
+      </w:r>
+      <w:r>
+        <w:t xml:space="preserve"> a leather pad can be found here:</w:t>
+      </w:r>
+      <w:r>
+        <w:t xml:space="preserve"> </w:t>
+      </w:r>
+      <w:hyperlink r:id="rId11" w:history="1">
+        <w:r>
+          <w:rPr>
+            <w:rStyle w:val="Hyperlink"/>
+          </w:rPr>
+          <w:t>clickable link</w:t>
+        </w:r>
+      </w:hyperlink>
     </w:p>
     <w:p>
       <w:pPr>
@@ -759,20 +889,3570 @@
       <w:r>
         <w:t>.</w:t>
       </w:r>
-      <w:bookmarkStart w:id="0" w:name="_GoBack"/>
-      <w:bookmarkEnd w:id="0"/>
     </w:p>
+    <w:p/>
     <w:p>
       <w:pPr>
         <w:pStyle w:val="Heading1"/>
       </w:pPr>
       <w:r>
+        <w:lastRenderedPageBreak/>
         <w:t>Project Budget</w:t>
       </w:r>
       <w:r>
         <w:t xml:space="preserve"> and Bill of Materials</w:t>
       </w:r>
     </w:p>
+    <w:tbl>
+      <w:tblPr>
+        <w:tblW w:w="8938" w:type="dxa"/>
+        <w:tblLook w:val="04A0" w:firstRow="1" w:lastRow="0" w:firstColumn="1" w:lastColumn="0" w:noHBand="0" w:noVBand="1"/>
+      </w:tblPr>
+      <w:tblGrid>
+        <w:gridCol w:w="4000"/>
+        <w:gridCol w:w="1020"/>
+        <w:gridCol w:w="1080"/>
+        <w:gridCol w:w="1020"/>
+        <w:gridCol w:w="1818"/>
+      </w:tblGrid>
+      <w:tr>
+        <w:trPr>
+          <w:trHeight w:val="292"/>
+        </w:trPr>
+        <w:tc>
+          <w:tcPr>
+            <w:tcW w:w="4000" w:type="dxa"/>
+            <w:tcBorders>
+              <w:top w:val="nil"/>
+              <w:left w:val="nil"/>
+              <w:bottom w:val="nil"/>
+              <w:right w:val="nil"/>
+            </w:tcBorders>
+            <w:shd w:val="clear" w:color="auto" w:fill="auto"/>
+            <w:noWrap/>
+            <w:vAlign w:val="bottom"/>
+            <w:hideMark/>
+          </w:tcPr>
+          <w:p>
+            <w:pPr>
+              <w:spacing w:after="0" w:line="240" w:lineRule="auto"/>
+              <w:rPr>
+                <w:rFonts w:ascii="Calibri" w:eastAsia="Times New Roman" w:hAnsi="Calibri" w:cs="Calibri"/>
+                <w:b/>
+                <w:bCs/>
+                <w:color w:val="000000"/>
+                <w:sz w:val="22"/>
+                <w:szCs w:val="22"/>
+              </w:rPr>
+            </w:pPr>
+            <w:r>
+              <w:rPr>
+                <w:rFonts w:ascii="Calibri" w:eastAsia="Times New Roman" w:hAnsi="Calibri" w:cs="Calibri"/>
+                <w:b/>
+                <w:bCs/>
+                <w:color w:val="000000"/>
+                <w:sz w:val="22"/>
+                <w:szCs w:val="22"/>
+              </w:rPr>
+              <w:t>Item</w:t>
+            </w:r>
+          </w:p>
+        </w:tc>
+        <w:tc>
+          <w:tcPr>
+            <w:tcW w:w="1020" w:type="dxa"/>
+            <w:tcBorders>
+              <w:top w:val="nil"/>
+              <w:left w:val="nil"/>
+              <w:bottom w:val="nil"/>
+              <w:right w:val="nil"/>
+            </w:tcBorders>
+            <w:shd w:val="clear" w:color="auto" w:fill="auto"/>
+            <w:noWrap/>
+            <w:vAlign w:val="bottom"/>
+            <w:hideMark/>
+          </w:tcPr>
+          <w:p>
+            <w:pPr>
+              <w:spacing w:after="0" w:line="240" w:lineRule="auto"/>
+              <w:rPr>
+                <w:rFonts w:ascii="Calibri" w:eastAsia="Times New Roman" w:hAnsi="Calibri" w:cs="Calibri"/>
+                <w:b/>
+                <w:bCs/>
+                <w:color w:val="000000"/>
+                <w:sz w:val="22"/>
+                <w:szCs w:val="22"/>
+              </w:rPr>
+            </w:pPr>
+            <w:r>
+              <w:rPr>
+                <w:rFonts w:ascii="Calibri" w:eastAsia="Times New Roman" w:hAnsi="Calibri" w:cs="Calibri"/>
+                <w:b/>
+                <w:bCs/>
+                <w:color w:val="000000"/>
+                <w:sz w:val="22"/>
+                <w:szCs w:val="22"/>
+              </w:rPr>
+              <w:t>Quan</w:t>
+            </w:r>
+            <w:r>
+              <w:rPr>
+                <w:rFonts w:ascii="Calibri" w:eastAsia="Times New Roman" w:hAnsi="Calibri" w:cs="Calibri"/>
+                <w:b/>
+                <w:bCs/>
+                <w:color w:val="000000"/>
+                <w:sz w:val="22"/>
+                <w:szCs w:val="22"/>
+              </w:rPr>
+              <w:t>t.</w:t>
+            </w:r>
+          </w:p>
+        </w:tc>
+        <w:tc>
+          <w:tcPr>
+            <w:tcW w:w="1080" w:type="dxa"/>
+            <w:tcBorders>
+              <w:top w:val="nil"/>
+              <w:left w:val="nil"/>
+              <w:bottom w:val="nil"/>
+              <w:right w:val="nil"/>
+            </w:tcBorders>
+            <w:shd w:val="clear" w:color="auto" w:fill="auto"/>
+            <w:noWrap/>
+            <w:vAlign w:val="bottom"/>
+            <w:hideMark/>
+          </w:tcPr>
+          <w:p>
+            <w:pPr>
+              <w:spacing w:after="0" w:line="240" w:lineRule="auto"/>
+              <w:rPr>
+                <w:rFonts w:ascii="Calibri" w:eastAsia="Times New Roman" w:hAnsi="Calibri" w:cs="Calibri"/>
+                <w:b/>
+                <w:bCs/>
+                <w:color w:val="000000"/>
+                <w:sz w:val="22"/>
+                <w:szCs w:val="22"/>
+              </w:rPr>
+            </w:pPr>
+            <w:r>
+              <w:rPr>
+                <w:rFonts w:ascii="Calibri" w:eastAsia="Times New Roman" w:hAnsi="Calibri" w:cs="Calibri"/>
+                <w:b/>
+                <w:bCs/>
+                <w:color w:val="000000"/>
+                <w:sz w:val="22"/>
+                <w:szCs w:val="22"/>
+              </w:rPr>
+              <w:t>Price/ea</w:t>
+            </w:r>
+            <w:r>
+              <w:rPr>
+                <w:rFonts w:ascii="Calibri" w:eastAsia="Times New Roman" w:hAnsi="Calibri" w:cs="Calibri"/>
+                <w:b/>
+                <w:bCs/>
+                <w:color w:val="000000"/>
+                <w:sz w:val="22"/>
+                <w:szCs w:val="22"/>
+              </w:rPr>
+              <w:t>.</w:t>
+            </w:r>
+          </w:p>
+        </w:tc>
+        <w:tc>
+          <w:tcPr>
+            <w:tcW w:w="1020" w:type="dxa"/>
+            <w:tcBorders>
+              <w:top w:val="nil"/>
+              <w:left w:val="nil"/>
+              <w:bottom w:val="nil"/>
+              <w:right w:val="nil"/>
+            </w:tcBorders>
+            <w:shd w:val="clear" w:color="auto" w:fill="auto"/>
+            <w:noWrap/>
+            <w:vAlign w:val="bottom"/>
+            <w:hideMark/>
+          </w:tcPr>
+          <w:p>
+            <w:pPr>
+              <w:spacing w:after="0" w:line="240" w:lineRule="auto"/>
+              <w:rPr>
+                <w:rFonts w:ascii="Calibri" w:eastAsia="Times New Roman" w:hAnsi="Calibri" w:cs="Calibri"/>
+                <w:b/>
+                <w:bCs/>
+                <w:color w:val="000000"/>
+                <w:sz w:val="22"/>
+                <w:szCs w:val="22"/>
+              </w:rPr>
+            </w:pPr>
+            <w:r>
+              <w:rPr>
+                <w:rFonts w:ascii="Calibri" w:eastAsia="Times New Roman" w:hAnsi="Calibri" w:cs="Calibri"/>
+                <w:b/>
+                <w:bCs/>
+                <w:color w:val="000000"/>
+                <w:sz w:val="22"/>
+                <w:szCs w:val="22"/>
+              </w:rPr>
+              <w:t>Net price</w:t>
+            </w:r>
+          </w:p>
+        </w:tc>
+        <w:tc>
+          <w:tcPr>
+            <w:tcW w:w="1818" w:type="dxa"/>
+            <w:tcBorders>
+              <w:top w:val="nil"/>
+              <w:left w:val="nil"/>
+              <w:bottom w:val="nil"/>
+              <w:right w:val="nil"/>
+            </w:tcBorders>
+            <w:shd w:val="clear" w:color="auto" w:fill="auto"/>
+            <w:noWrap/>
+            <w:vAlign w:val="bottom"/>
+            <w:hideMark/>
+          </w:tcPr>
+          <w:p>
+            <w:pPr>
+              <w:spacing w:after="0" w:line="240" w:lineRule="auto"/>
+              <w:rPr>
+                <w:rFonts w:ascii="Calibri" w:eastAsia="Times New Roman" w:hAnsi="Calibri" w:cs="Calibri"/>
+                <w:b/>
+                <w:bCs/>
+                <w:color w:val="000000"/>
+                <w:sz w:val="22"/>
+                <w:szCs w:val="22"/>
+              </w:rPr>
+            </w:pPr>
+            <w:r>
+              <w:rPr>
+                <w:rFonts w:ascii="Calibri" w:eastAsia="Times New Roman" w:hAnsi="Calibri" w:cs="Calibri"/>
+                <w:b/>
+                <w:bCs/>
+                <w:color w:val="000000"/>
+                <w:sz w:val="22"/>
+                <w:szCs w:val="22"/>
+              </w:rPr>
+              <w:t>Source</w:t>
+            </w:r>
+          </w:p>
+        </w:tc>
+      </w:tr>
+      <w:tr>
+        <w:trPr>
+          <w:trHeight w:val="292"/>
+        </w:trPr>
+        <w:tc>
+          <w:tcPr>
+            <w:tcW w:w="4000" w:type="dxa"/>
+            <w:tcBorders>
+              <w:top w:val="nil"/>
+              <w:left w:val="nil"/>
+              <w:bottom w:val="nil"/>
+              <w:right w:val="nil"/>
+            </w:tcBorders>
+            <w:shd w:val="clear" w:color="auto" w:fill="auto"/>
+            <w:noWrap/>
+            <w:vAlign w:val="bottom"/>
+            <w:hideMark/>
+          </w:tcPr>
+          <w:p>
+            <w:pPr>
+              <w:spacing w:after="0" w:line="240" w:lineRule="auto"/>
+              <w:rPr>
+                <w:rFonts w:ascii="Calibri" w:eastAsia="Times New Roman" w:hAnsi="Calibri" w:cs="Calibri"/>
+                <w:color w:val="000000"/>
+                <w:sz w:val="22"/>
+                <w:szCs w:val="22"/>
+              </w:rPr>
+            </w:pPr>
+            <w:r>
+              <w:rPr>
+                <w:rFonts w:ascii="Calibri" w:eastAsia="Times New Roman" w:hAnsi="Calibri" w:cs="Calibri"/>
+                <w:color w:val="000000"/>
+                <w:sz w:val="22"/>
+                <w:szCs w:val="22"/>
+              </w:rPr>
+              <w:t>Hobby wire 25mx1.25mm (rolls)</w:t>
+            </w:r>
+          </w:p>
+        </w:tc>
+        <w:tc>
+          <w:tcPr>
+            <w:tcW w:w="1020" w:type="dxa"/>
+            <w:tcBorders>
+              <w:top w:val="nil"/>
+              <w:left w:val="nil"/>
+              <w:bottom w:val="nil"/>
+              <w:right w:val="nil"/>
+            </w:tcBorders>
+            <w:shd w:val="clear" w:color="auto" w:fill="auto"/>
+            <w:noWrap/>
+            <w:vAlign w:val="bottom"/>
+            <w:hideMark/>
+          </w:tcPr>
+          <w:p>
+            <w:pPr>
+              <w:spacing w:after="0" w:line="240" w:lineRule="auto"/>
+              <w:jc w:val="right"/>
+              <w:rPr>
+                <w:rFonts w:ascii="Calibri" w:eastAsia="Times New Roman" w:hAnsi="Calibri" w:cs="Calibri"/>
+                <w:color w:val="000000"/>
+                <w:sz w:val="22"/>
+                <w:szCs w:val="22"/>
+              </w:rPr>
+            </w:pPr>
+            <w:r>
+              <w:rPr>
+                <w:rFonts w:ascii="Calibri" w:eastAsia="Times New Roman" w:hAnsi="Calibri" w:cs="Calibri"/>
+                <w:color w:val="000000"/>
+                <w:sz w:val="22"/>
+                <w:szCs w:val="22"/>
+              </w:rPr>
+              <w:t>4</w:t>
+            </w:r>
+          </w:p>
+        </w:tc>
+        <w:tc>
+          <w:tcPr>
+            <w:tcW w:w="1080" w:type="dxa"/>
+            <w:tcBorders>
+              <w:top w:val="nil"/>
+              <w:left w:val="nil"/>
+              <w:bottom w:val="nil"/>
+              <w:right w:val="nil"/>
+            </w:tcBorders>
+            <w:shd w:val="clear" w:color="auto" w:fill="auto"/>
+            <w:noWrap/>
+            <w:vAlign w:val="bottom"/>
+            <w:hideMark/>
+          </w:tcPr>
+          <w:p>
+            <w:pPr>
+              <w:spacing w:after="0" w:line="240" w:lineRule="auto"/>
+              <w:jc w:val="right"/>
+              <w:rPr>
+                <w:rFonts w:ascii="Calibri" w:eastAsia="Times New Roman" w:hAnsi="Calibri" w:cs="Calibri"/>
+                <w:color w:val="000000"/>
+                <w:sz w:val="22"/>
+                <w:szCs w:val="22"/>
+              </w:rPr>
+            </w:pPr>
+            <w:r>
+              <w:rPr>
+                <w:rFonts w:ascii="Calibri" w:eastAsia="Times New Roman" w:hAnsi="Calibri" w:cs="Calibri"/>
+                <w:color w:val="000000"/>
+                <w:sz w:val="22"/>
+                <w:szCs w:val="22"/>
+              </w:rPr>
+              <w:t>3.99</w:t>
+            </w:r>
+          </w:p>
+        </w:tc>
+        <w:tc>
+          <w:tcPr>
+            <w:tcW w:w="1020" w:type="dxa"/>
+            <w:tcBorders>
+              <w:top w:val="nil"/>
+              <w:left w:val="nil"/>
+              <w:bottom w:val="nil"/>
+              <w:right w:val="nil"/>
+            </w:tcBorders>
+            <w:shd w:val="clear" w:color="auto" w:fill="auto"/>
+            <w:noWrap/>
+            <w:vAlign w:val="bottom"/>
+            <w:hideMark/>
+          </w:tcPr>
+          <w:p>
+            <w:pPr>
+              <w:spacing w:after="0" w:line="240" w:lineRule="auto"/>
+              <w:jc w:val="right"/>
+              <w:rPr>
+                <w:rFonts w:ascii="Calibri" w:eastAsia="Times New Roman" w:hAnsi="Calibri" w:cs="Calibri"/>
+                <w:color w:val="000000"/>
+                <w:sz w:val="22"/>
+                <w:szCs w:val="22"/>
+              </w:rPr>
+            </w:pPr>
+            <w:r>
+              <w:rPr>
+                <w:rFonts w:ascii="Calibri" w:eastAsia="Times New Roman" w:hAnsi="Calibri" w:cs="Calibri"/>
+                <w:color w:val="000000"/>
+                <w:sz w:val="22"/>
+                <w:szCs w:val="22"/>
+              </w:rPr>
+              <w:t>15.96</w:t>
+            </w:r>
+          </w:p>
+        </w:tc>
+        <w:tc>
+          <w:tcPr>
+            <w:tcW w:w="1818" w:type="dxa"/>
+            <w:tcBorders>
+              <w:top w:val="nil"/>
+              <w:left w:val="nil"/>
+              <w:bottom w:val="nil"/>
+              <w:right w:val="nil"/>
+            </w:tcBorders>
+            <w:shd w:val="clear" w:color="auto" w:fill="auto"/>
+            <w:noWrap/>
+            <w:vAlign w:val="bottom"/>
+            <w:hideMark/>
+          </w:tcPr>
+          <w:p>
+            <w:pPr>
+              <w:spacing w:after="0" w:line="240" w:lineRule="auto"/>
+              <w:rPr>
+                <w:rFonts w:ascii="Calibri" w:eastAsia="Times New Roman" w:hAnsi="Calibri" w:cs="Calibri"/>
+                <w:color w:val="000000"/>
+                <w:sz w:val="22"/>
+                <w:szCs w:val="22"/>
+              </w:rPr>
+            </w:pPr>
+            <w:r>
+              <w:rPr>
+                <w:rFonts w:ascii="Calibri" w:eastAsia="Times New Roman" w:hAnsi="Calibri" w:cs="Calibri"/>
+                <w:color w:val="000000"/>
+                <w:sz w:val="22"/>
+                <w:szCs w:val="22"/>
+              </w:rPr>
+              <w:t xml:space="preserve">GAMMA </w:t>
+            </w:r>
+          </w:p>
+        </w:tc>
+      </w:tr>
+      <w:tr>
+        <w:trPr>
+          <w:trHeight w:val="292"/>
+        </w:trPr>
+        <w:tc>
+          <w:tcPr>
+            <w:tcW w:w="4000" w:type="dxa"/>
+            <w:tcBorders>
+              <w:top w:val="nil"/>
+              <w:left w:val="nil"/>
+              <w:bottom w:val="nil"/>
+              <w:right w:val="nil"/>
+            </w:tcBorders>
+            <w:shd w:val="clear" w:color="auto" w:fill="auto"/>
+            <w:noWrap/>
+            <w:vAlign w:val="bottom"/>
+            <w:hideMark/>
+          </w:tcPr>
+          <w:p>
+            <w:pPr>
+              <w:spacing w:after="0" w:line="240" w:lineRule="auto"/>
+              <w:rPr>
+                <w:rFonts w:ascii="Calibri" w:eastAsia="Times New Roman" w:hAnsi="Calibri" w:cs="Calibri"/>
+                <w:color w:val="000000"/>
+                <w:sz w:val="22"/>
+                <w:szCs w:val="22"/>
+              </w:rPr>
+            </w:pPr>
+            <w:r>
+              <w:rPr>
+                <w:rFonts w:ascii="Calibri" w:eastAsia="Times New Roman" w:hAnsi="Calibri" w:cs="Calibri"/>
+                <w:color w:val="000000"/>
+                <w:sz w:val="22"/>
+                <w:szCs w:val="22"/>
+              </w:rPr>
+              <w:t>Wood stock 4x9mmx270cm</w:t>
+            </w:r>
+          </w:p>
+        </w:tc>
+        <w:tc>
+          <w:tcPr>
+            <w:tcW w:w="1020" w:type="dxa"/>
+            <w:tcBorders>
+              <w:top w:val="nil"/>
+              <w:left w:val="nil"/>
+              <w:bottom w:val="nil"/>
+              <w:right w:val="nil"/>
+            </w:tcBorders>
+            <w:shd w:val="clear" w:color="auto" w:fill="auto"/>
+            <w:noWrap/>
+            <w:vAlign w:val="bottom"/>
+            <w:hideMark/>
+          </w:tcPr>
+          <w:p>
+            <w:pPr>
+              <w:spacing w:after="0" w:line="240" w:lineRule="auto"/>
+              <w:jc w:val="right"/>
+              <w:rPr>
+                <w:rFonts w:ascii="Calibri" w:eastAsia="Times New Roman" w:hAnsi="Calibri" w:cs="Calibri"/>
+                <w:color w:val="000000"/>
+                <w:sz w:val="22"/>
+                <w:szCs w:val="22"/>
+              </w:rPr>
+            </w:pPr>
+            <w:r>
+              <w:rPr>
+                <w:rFonts w:ascii="Calibri" w:eastAsia="Times New Roman" w:hAnsi="Calibri" w:cs="Calibri"/>
+                <w:color w:val="000000"/>
+                <w:sz w:val="22"/>
+                <w:szCs w:val="22"/>
+              </w:rPr>
+              <w:t>20</w:t>
+            </w:r>
+          </w:p>
+        </w:tc>
+        <w:tc>
+          <w:tcPr>
+            <w:tcW w:w="1080" w:type="dxa"/>
+            <w:tcBorders>
+              <w:top w:val="nil"/>
+              <w:left w:val="nil"/>
+              <w:bottom w:val="nil"/>
+              <w:right w:val="nil"/>
+            </w:tcBorders>
+            <w:shd w:val="clear" w:color="auto" w:fill="auto"/>
+            <w:noWrap/>
+            <w:vAlign w:val="bottom"/>
+            <w:hideMark/>
+          </w:tcPr>
+          <w:p>
+            <w:pPr>
+              <w:spacing w:after="0" w:line="240" w:lineRule="auto"/>
+              <w:jc w:val="right"/>
+              <w:rPr>
+                <w:rFonts w:ascii="Calibri" w:eastAsia="Times New Roman" w:hAnsi="Calibri" w:cs="Calibri"/>
+                <w:color w:val="000000"/>
+                <w:sz w:val="22"/>
+                <w:szCs w:val="22"/>
+              </w:rPr>
+            </w:pPr>
+            <w:r>
+              <w:rPr>
+                <w:rFonts w:ascii="Calibri" w:eastAsia="Times New Roman" w:hAnsi="Calibri" w:cs="Calibri"/>
+                <w:color w:val="000000"/>
+                <w:sz w:val="22"/>
+                <w:szCs w:val="22"/>
+              </w:rPr>
+              <w:t>1.69</w:t>
+            </w:r>
+          </w:p>
+        </w:tc>
+        <w:tc>
+          <w:tcPr>
+            <w:tcW w:w="1020" w:type="dxa"/>
+            <w:tcBorders>
+              <w:top w:val="nil"/>
+              <w:left w:val="nil"/>
+              <w:bottom w:val="nil"/>
+              <w:right w:val="nil"/>
+            </w:tcBorders>
+            <w:shd w:val="clear" w:color="auto" w:fill="auto"/>
+            <w:noWrap/>
+            <w:vAlign w:val="bottom"/>
+            <w:hideMark/>
+          </w:tcPr>
+          <w:p>
+            <w:pPr>
+              <w:spacing w:after="0" w:line="240" w:lineRule="auto"/>
+              <w:jc w:val="right"/>
+              <w:rPr>
+                <w:rFonts w:ascii="Calibri" w:eastAsia="Times New Roman" w:hAnsi="Calibri" w:cs="Calibri"/>
+                <w:color w:val="000000"/>
+                <w:sz w:val="22"/>
+                <w:szCs w:val="22"/>
+              </w:rPr>
+            </w:pPr>
+            <w:r>
+              <w:rPr>
+                <w:rFonts w:ascii="Calibri" w:eastAsia="Times New Roman" w:hAnsi="Calibri" w:cs="Calibri"/>
+                <w:color w:val="000000"/>
+                <w:sz w:val="22"/>
+                <w:szCs w:val="22"/>
+              </w:rPr>
+              <w:t>33.8</w:t>
+            </w:r>
+          </w:p>
+        </w:tc>
+        <w:tc>
+          <w:tcPr>
+            <w:tcW w:w="1818" w:type="dxa"/>
+            <w:tcBorders>
+              <w:top w:val="nil"/>
+              <w:left w:val="nil"/>
+              <w:bottom w:val="nil"/>
+              <w:right w:val="nil"/>
+            </w:tcBorders>
+            <w:shd w:val="clear" w:color="auto" w:fill="auto"/>
+            <w:noWrap/>
+            <w:vAlign w:val="bottom"/>
+            <w:hideMark/>
+          </w:tcPr>
+          <w:p>
+            <w:pPr>
+              <w:spacing w:after="0" w:line="240" w:lineRule="auto"/>
+              <w:rPr>
+                <w:rFonts w:ascii="Calibri" w:eastAsia="Times New Roman" w:hAnsi="Calibri" w:cs="Calibri"/>
+                <w:color w:val="000000"/>
+                <w:sz w:val="22"/>
+                <w:szCs w:val="22"/>
+              </w:rPr>
+            </w:pPr>
+            <w:r>
+              <w:rPr>
+                <w:rFonts w:ascii="Calibri" w:eastAsia="Times New Roman" w:hAnsi="Calibri" w:cs="Calibri"/>
+                <w:color w:val="000000"/>
+                <w:sz w:val="22"/>
+                <w:szCs w:val="22"/>
+              </w:rPr>
+              <w:t xml:space="preserve">GAMMA </w:t>
+            </w:r>
+          </w:p>
+        </w:tc>
+      </w:tr>
+      <w:tr>
+        <w:trPr>
+          <w:trHeight w:val="292"/>
+        </w:trPr>
+        <w:tc>
+          <w:tcPr>
+            <w:tcW w:w="4000" w:type="dxa"/>
+            <w:tcBorders>
+              <w:top w:val="nil"/>
+              <w:left w:val="nil"/>
+              <w:bottom w:val="nil"/>
+              <w:right w:val="nil"/>
+            </w:tcBorders>
+            <w:shd w:val="clear" w:color="auto" w:fill="auto"/>
+            <w:noWrap/>
+            <w:vAlign w:val="bottom"/>
+            <w:hideMark/>
+          </w:tcPr>
+          <w:p>
+            <w:pPr>
+              <w:spacing w:after="0" w:line="240" w:lineRule="auto"/>
+              <w:rPr>
+                <w:rFonts w:ascii="Calibri" w:eastAsia="Times New Roman" w:hAnsi="Calibri" w:cs="Calibri"/>
+                <w:color w:val="000000"/>
+                <w:sz w:val="22"/>
+                <w:szCs w:val="22"/>
+              </w:rPr>
+            </w:pPr>
+            <w:r>
+              <w:rPr>
+                <w:rFonts w:ascii="Calibri" w:eastAsia="Times New Roman" w:hAnsi="Calibri" w:cs="Calibri"/>
+                <w:color w:val="000000"/>
+                <w:sz w:val="22"/>
+                <w:szCs w:val="22"/>
+              </w:rPr>
+              <w:t>Wood stock 4x18mmx270cm</w:t>
+            </w:r>
+          </w:p>
+        </w:tc>
+        <w:tc>
+          <w:tcPr>
+            <w:tcW w:w="1020" w:type="dxa"/>
+            <w:tcBorders>
+              <w:top w:val="nil"/>
+              <w:left w:val="nil"/>
+              <w:bottom w:val="nil"/>
+              <w:right w:val="nil"/>
+            </w:tcBorders>
+            <w:shd w:val="clear" w:color="auto" w:fill="auto"/>
+            <w:noWrap/>
+            <w:vAlign w:val="bottom"/>
+            <w:hideMark/>
+          </w:tcPr>
+          <w:p>
+            <w:pPr>
+              <w:spacing w:after="0" w:line="240" w:lineRule="auto"/>
+              <w:jc w:val="right"/>
+              <w:rPr>
+                <w:rFonts w:ascii="Calibri" w:eastAsia="Times New Roman" w:hAnsi="Calibri" w:cs="Calibri"/>
+                <w:color w:val="000000"/>
+                <w:sz w:val="22"/>
+                <w:szCs w:val="22"/>
+              </w:rPr>
+            </w:pPr>
+            <w:r>
+              <w:rPr>
+                <w:rFonts w:ascii="Calibri" w:eastAsia="Times New Roman" w:hAnsi="Calibri" w:cs="Calibri"/>
+                <w:color w:val="000000"/>
+                <w:sz w:val="22"/>
+                <w:szCs w:val="22"/>
+              </w:rPr>
+              <w:t>20</w:t>
+            </w:r>
+          </w:p>
+        </w:tc>
+        <w:tc>
+          <w:tcPr>
+            <w:tcW w:w="1080" w:type="dxa"/>
+            <w:tcBorders>
+              <w:top w:val="nil"/>
+              <w:left w:val="nil"/>
+              <w:bottom w:val="nil"/>
+              <w:right w:val="nil"/>
+            </w:tcBorders>
+            <w:shd w:val="clear" w:color="auto" w:fill="auto"/>
+            <w:noWrap/>
+            <w:vAlign w:val="bottom"/>
+            <w:hideMark/>
+          </w:tcPr>
+          <w:p>
+            <w:pPr>
+              <w:spacing w:after="0" w:line="240" w:lineRule="auto"/>
+              <w:jc w:val="right"/>
+              <w:rPr>
+                <w:rFonts w:ascii="Calibri" w:eastAsia="Times New Roman" w:hAnsi="Calibri" w:cs="Calibri"/>
+                <w:color w:val="000000"/>
+                <w:sz w:val="22"/>
+                <w:szCs w:val="22"/>
+              </w:rPr>
+            </w:pPr>
+            <w:r>
+              <w:rPr>
+                <w:rFonts w:ascii="Calibri" w:eastAsia="Times New Roman" w:hAnsi="Calibri" w:cs="Calibri"/>
+                <w:color w:val="000000"/>
+                <w:sz w:val="22"/>
+                <w:szCs w:val="22"/>
+              </w:rPr>
+              <w:t>2.59</w:t>
+            </w:r>
+          </w:p>
+        </w:tc>
+        <w:tc>
+          <w:tcPr>
+            <w:tcW w:w="1020" w:type="dxa"/>
+            <w:tcBorders>
+              <w:top w:val="nil"/>
+              <w:left w:val="nil"/>
+              <w:bottom w:val="nil"/>
+              <w:right w:val="nil"/>
+            </w:tcBorders>
+            <w:shd w:val="clear" w:color="auto" w:fill="auto"/>
+            <w:noWrap/>
+            <w:vAlign w:val="bottom"/>
+            <w:hideMark/>
+          </w:tcPr>
+          <w:p>
+            <w:pPr>
+              <w:spacing w:after="0" w:line="240" w:lineRule="auto"/>
+              <w:jc w:val="right"/>
+              <w:rPr>
+                <w:rFonts w:ascii="Calibri" w:eastAsia="Times New Roman" w:hAnsi="Calibri" w:cs="Calibri"/>
+                <w:color w:val="000000"/>
+                <w:sz w:val="22"/>
+                <w:szCs w:val="22"/>
+              </w:rPr>
+            </w:pPr>
+            <w:r>
+              <w:rPr>
+                <w:rFonts w:ascii="Calibri" w:eastAsia="Times New Roman" w:hAnsi="Calibri" w:cs="Calibri"/>
+                <w:color w:val="000000"/>
+                <w:sz w:val="22"/>
+                <w:szCs w:val="22"/>
+              </w:rPr>
+              <w:t>51.8</w:t>
+            </w:r>
+          </w:p>
+        </w:tc>
+        <w:tc>
+          <w:tcPr>
+            <w:tcW w:w="1818" w:type="dxa"/>
+            <w:tcBorders>
+              <w:top w:val="nil"/>
+              <w:left w:val="nil"/>
+              <w:bottom w:val="nil"/>
+              <w:right w:val="nil"/>
+            </w:tcBorders>
+            <w:shd w:val="clear" w:color="auto" w:fill="auto"/>
+            <w:noWrap/>
+            <w:vAlign w:val="bottom"/>
+            <w:hideMark/>
+          </w:tcPr>
+          <w:p>
+            <w:pPr>
+              <w:spacing w:after="0" w:line="240" w:lineRule="auto"/>
+              <w:rPr>
+                <w:rFonts w:ascii="Calibri" w:eastAsia="Times New Roman" w:hAnsi="Calibri" w:cs="Calibri"/>
+                <w:color w:val="000000"/>
+                <w:sz w:val="22"/>
+                <w:szCs w:val="22"/>
+              </w:rPr>
+            </w:pPr>
+            <w:r>
+              <w:rPr>
+                <w:rFonts w:ascii="Calibri" w:eastAsia="Times New Roman" w:hAnsi="Calibri" w:cs="Calibri"/>
+                <w:color w:val="000000"/>
+                <w:sz w:val="22"/>
+                <w:szCs w:val="22"/>
+              </w:rPr>
+              <w:t xml:space="preserve">GAMMA </w:t>
+            </w:r>
+          </w:p>
+        </w:tc>
+      </w:tr>
+      <w:tr>
+        <w:trPr>
+          <w:trHeight w:val="292"/>
+        </w:trPr>
+        <w:tc>
+          <w:tcPr>
+            <w:tcW w:w="4000" w:type="dxa"/>
+            <w:tcBorders>
+              <w:top w:val="nil"/>
+              <w:left w:val="nil"/>
+              <w:bottom w:val="nil"/>
+              <w:right w:val="nil"/>
+            </w:tcBorders>
+            <w:shd w:val="clear" w:color="auto" w:fill="auto"/>
+            <w:noWrap/>
+            <w:vAlign w:val="bottom"/>
+            <w:hideMark/>
+          </w:tcPr>
+          <w:p>
+            <w:pPr>
+              <w:spacing w:after="0" w:line="240" w:lineRule="auto"/>
+              <w:rPr>
+                <w:rFonts w:ascii="Calibri" w:eastAsia="Times New Roman" w:hAnsi="Calibri" w:cs="Calibri"/>
+                <w:color w:val="000000"/>
+                <w:sz w:val="22"/>
+                <w:szCs w:val="22"/>
+              </w:rPr>
+            </w:pPr>
+            <w:r>
+              <w:rPr>
+                <w:rFonts w:ascii="Calibri" w:eastAsia="Times New Roman" w:hAnsi="Calibri" w:cs="Calibri"/>
+                <w:color w:val="000000"/>
+                <w:sz w:val="22"/>
+                <w:szCs w:val="22"/>
+              </w:rPr>
+              <w:t>Automobile door lock actuator (Pack of 4)</w:t>
+            </w:r>
+          </w:p>
+        </w:tc>
+        <w:tc>
+          <w:tcPr>
+            <w:tcW w:w="1020" w:type="dxa"/>
+            <w:tcBorders>
+              <w:top w:val="nil"/>
+              <w:left w:val="nil"/>
+              <w:bottom w:val="nil"/>
+              <w:right w:val="nil"/>
+            </w:tcBorders>
+            <w:shd w:val="clear" w:color="auto" w:fill="auto"/>
+            <w:noWrap/>
+            <w:vAlign w:val="bottom"/>
+            <w:hideMark/>
+          </w:tcPr>
+          <w:p>
+            <w:pPr>
+              <w:spacing w:after="0" w:line="240" w:lineRule="auto"/>
+              <w:jc w:val="right"/>
+              <w:rPr>
+                <w:rFonts w:ascii="Calibri" w:eastAsia="Times New Roman" w:hAnsi="Calibri" w:cs="Calibri"/>
+                <w:color w:val="000000"/>
+                <w:sz w:val="22"/>
+                <w:szCs w:val="22"/>
+              </w:rPr>
+            </w:pPr>
+            <w:r>
+              <w:rPr>
+                <w:rFonts w:ascii="Calibri" w:eastAsia="Times New Roman" w:hAnsi="Calibri" w:cs="Calibri"/>
+                <w:color w:val="000000"/>
+                <w:sz w:val="22"/>
+                <w:szCs w:val="22"/>
+              </w:rPr>
+              <w:t>6</w:t>
+            </w:r>
+          </w:p>
+        </w:tc>
+        <w:tc>
+          <w:tcPr>
+            <w:tcW w:w="1080" w:type="dxa"/>
+            <w:tcBorders>
+              <w:top w:val="nil"/>
+              <w:left w:val="nil"/>
+              <w:bottom w:val="nil"/>
+              <w:right w:val="nil"/>
+            </w:tcBorders>
+            <w:shd w:val="clear" w:color="auto" w:fill="auto"/>
+            <w:noWrap/>
+            <w:vAlign w:val="bottom"/>
+            <w:hideMark/>
+          </w:tcPr>
+          <w:p>
+            <w:pPr>
+              <w:spacing w:after="0" w:line="240" w:lineRule="auto"/>
+              <w:jc w:val="right"/>
+              <w:rPr>
+                <w:rFonts w:ascii="Calibri" w:eastAsia="Times New Roman" w:hAnsi="Calibri" w:cs="Calibri"/>
+                <w:color w:val="000000"/>
+                <w:sz w:val="22"/>
+                <w:szCs w:val="22"/>
+              </w:rPr>
+            </w:pPr>
+            <w:r>
+              <w:rPr>
+                <w:rFonts w:ascii="Calibri" w:eastAsia="Times New Roman" w:hAnsi="Calibri" w:cs="Calibri"/>
+                <w:color w:val="000000"/>
+                <w:sz w:val="22"/>
+                <w:szCs w:val="22"/>
+              </w:rPr>
+              <w:t>11.59</w:t>
+            </w:r>
+          </w:p>
+        </w:tc>
+        <w:tc>
+          <w:tcPr>
+            <w:tcW w:w="1020" w:type="dxa"/>
+            <w:tcBorders>
+              <w:top w:val="nil"/>
+              <w:left w:val="nil"/>
+              <w:bottom w:val="nil"/>
+              <w:right w:val="nil"/>
+            </w:tcBorders>
+            <w:shd w:val="clear" w:color="auto" w:fill="auto"/>
+            <w:noWrap/>
+            <w:vAlign w:val="bottom"/>
+            <w:hideMark/>
+          </w:tcPr>
+          <w:p>
+            <w:pPr>
+              <w:spacing w:after="0" w:line="240" w:lineRule="auto"/>
+              <w:jc w:val="right"/>
+              <w:rPr>
+                <w:rFonts w:ascii="Calibri" w:eastAsia="Times New Roman" w:hAnsi="Calibri" w:cs="Calibri"/>
+                <w:color w:val="000000"/>
+                <w:sz w:val="22"/>
+                <w:szCs w:val="22"/>
+              </w:rPr>
+            </w:pPr>
+            <w:r>
+              <w:rPr>
+                <w:rFonts w:ascii="Calibri" w:eastAsia="Times New Roman" w:hAnsi="Calibri" w:cs="Calibri"/>
+                <w:color w:val="000000"/>
+                <w:sz w:val="22"/>
+                <w:szCs w:val="22"/>
+              </w:rPr>
+              <w:t>69.54</w:t>
+            </w:r>
+          </w:p>
+        </w:tc>
+        <w:tc>
+          <w:tcPr>
+            <w:tcW w:w="1818" w:type="dxa"/>
+            <w:tcBorders>
+              <w:top w:val="nil"/>
+              <w:left w:val="nil"/>
+              <w:bottom w:val="nil"/>
+              <w:right w:val="nil"/>
+            </w:tcBorders>
+            <w:shd w:val="clear" w:color="auto" w:fill="auto"/>
+            <w:noWrap/>
+            <w:vAlign w:val="bottom"/>
+            <w:hideMark/>
+          </w:tcPr>
+          <w:p>
+            <w:pPr>
+              <w:spacing w:after="0" w:line="240" w:lineRule="auto"/>
+              <w:rPr>
+                <w:rFonts w:ascii="Calibri" w:eastAsia="Times New Roman" w:hAnsi="Calibri" w:cs="Calibri"/>
+                <w:color w:val="000000"/>
+                <w:sz w:val="22"/>
+                <w:szCs w:val="22"/>
+              </w:rPr>
+            </w:pPr>
+            <w:r>
+              <w:rPr>
+                <w:rFonts w:ascii="Calibri" w:eastAsia="Times New Roman" w:hAnsi="Calibri" w:cs="Calibri"/>
+                <w:color w:val="000000"/>
+                <w:sz w:val="22"/>
+                <w:szCs w:val="22"/>
+              </w:rPr>
+              <w:t>Amazon.de</w:t>
+            </w:r>
+          </w:p>
+        </w:tc>
+      </w:tr>
+      <w:tr>
+        <w:trPr>
+          <w:trHeight w:val="292"/>
+        </w:trPr>
+        <w:tc>
+          <w:tcPr>
+            <w:tcW w:w="4000" w:type="dxa"/>
+            <w:tcBorders>
+              <w:top w:val="nil"/>
+              <w:left w:val="nil"/>
+              <w:bottom w:val="nil"/>
+              <w:right w:val="nil"/>
+            </w:tcBorders>
+            <w:shd w:val="clear" w:color="auto" w:fill="auto"/>
+            <w:noWrap/>
+            <w:vAlign w:val="bottom"/>
+            <w:hideMark/>
+          </w:tcPr>
+          <w:p>
+            <w:pPr>
+              <w:spacing w:after="0" w:line="240" w:lineRule="auto"/>
+              <w:rPr>
+                <w:rFonts w:ascii="Calibri" w:eastAsia="Times New Roman" w:hAnsi="Calibri" w:cs="Calibri"/>
+                <w:color w:val="000000"/>
+                <w:sz w:val="22"/>
+                <w:szCs w:val="22"/>
+              </w:rPr>
+            </w:pPr>
+            <w:r>
+              <w:rPr>
+                <w:rFonts w:ascii="Calibri" w:eastAsia="Times New Roman" w:hAnsi="Calibri" w:cs="Calibri"/>
+                <w:color w:val="000000"/>
+                <w:sz w:val="22"/>
+                <w:szCs w:val="22"/>
+              </w:rPr>
+              <w:t>Duct tape (rolls)</w:t>
+            </w:r>
+          </w:p>
+        </w:tc>
+        <w:tc>
+          <w:tcPr>
+            <w:tcW w:w="1020" w:type="dxa"/>
+            <w:tcBorders>
+              <w:top w:val="nil"/>
+              <w:left w:val="nil"/>
+              <w:bottom w:val="nil"/>
+              <w:right w:val="nil"/>
+            </w:tcBorders>
+            <w:shd w:val="clear" w:color="auto" w:fill="auto"/>
+            <w:noWrap/>
+            <w:vAlign w:val="bottom"/>
+            <w:hideMark/>
+          </w:tcPr>
+          <w:p>
+            <w:pPr>
+              <w:spacing w:after="0" w:line="240" w:lineRule="auto"/>
+              <w:jc w:val="right"/>
+              <w:rPr>
+                <w:rFonts w:ascii="Calibri" w:eastAsia="Times New Roman" w:hAnsi="Calibri" w:cs="Calibri"/>
+                <w:color w:val="000000"/>
+                <w:sz w:val="22"/>
+                <w:szCs w:val="22"/>
+              </w:rPr>
+            </w:pPr>
+            <w:r>
+              <w:rPr>
+                <w:rFonts w:ascii="Calibri" w:eastAsia="Times New Roman" w:hAnsi="Calibri" w:cs="Calibri"/>
+                <w:color w:val="000000"/>
+                <w:sz w:val="22"/>
+                <w:szCs w:val="22"/>
+              </w:rPr>
+              <w:t>3</w:t>
+            </w:r>
+          </w:p>
+        </w:tc>
+        <w:tc>
+          <w:tcPr>
+            <w:tcW w:w="1080" w:type="dxa"/>
+            <w:tcBorders>
+              <w:top w:val="nil"/>
+              <w:left w:val="nil"/>
+              <w:bottom w:val="nil"/>
+              <w:right w:val="nil"/>
+            </w:tcBorders>
+            <w:shd w:val="clear" w:color="auto" w:fill="auto"/>
+            <w:noWrap/>
+            <w:vAlign w:val="bottom"/>
+            <w:hideMark/>
+          </w:tcPr>
+          <w:p>
+            <w:pPr>
+              <w:spacing w:after="0" w:line="240" w:lineRule="auto"/>
+              <w:jc w:val="right"/>
+              <w:rPr>
+                <w:rFonts w:ascii="Calibri" w:eastAsia="Times New Roman" w:hAnsi="Calibri" w:cs="Calibri"/>
+                <w:color w:val="000000"/>
+                <w:sz w:val="22"/>
+                <w:szCs w:val="22"/>
+              </w:rPr>
+            </w:pPr>
+            <w:r>
+              <w:rPr>
+                <w:rFonts w:ascii="Calibri" w:eastAsia="Times New Roman" w:hAnsi="Calibri" w:cs="Calibri"/>
+                <w:color w:val="000000"/>
+                <w:sz w:val="22"/>
+                <w:szCs w:val="22"/>
+              </w:rPr>
+              <w:t>12.99</w:t>
+            </w:r>
+          </w:p>
+        </w:tc>
+        <w:tc>
+          <w:tcPr>
+            <w:tcW w:w="1020" w:type="dxa"/>
+            <w:tcBorders>
+              <w:top w:val="nil"/>
+              <w:left w:val="nil"/>
+              <w:bottom w:val="nil"/>
+              <w:right w:val="nil"/>
+            </w:tcBorders>
+            <w:shd w:val="clear" w:color="auto" w:fill="auto"/>
+            <w:noWrap/>
+            <w:vAlign w:val="bottom"/>
+            <w:hideMark/>
+          </w:tcPr>
+          <w:p>
+            <w:pPr>
+              <w:spacing w:after="0" w:line="240" w:lineRule="auto"/>
+              <w:jc w:val="right"/>
+              <w:rPr>
+                <w:rFonts w:ascii="Calibri" w:eastAsia="Times New Roman" w:hAnsi="Calibri" w:cs="Calibri"/>
+                <w:color w:val="000000"/>
+                <w:sz w:val="22"/>
+                <w:szCs w:val="22"/>
+              </w:rPr>
+            </w:pPr>
+            <w:r>
+              <w:rPr>
+                <w:rFonts w:ascii="Calibri" w:eastAsia="Times New Roman" w:hAnsi="Calibri" w:cs="Calibri"/>
+                <w:color w:val="000000"/>
+                <w:sz w:val="22"/>
+                <w:szCs w:val="22"/>
+              </w:rPr>
+              <w:t>38.97</w:t>
+            </w:r>
+          </w:p>
+        </w:tc>
+        <w:tc>
+          <w:tcPr>
+            <w:tcW w:w="1818" w:type="dxa"/>
+            <w:tcBorders>
+              <w:top w:val="nil"/>
+              <w:left w:val="nil"/>
+              <w:bottom w:val="nil"/>
+              <w:right w:val="nil"/>
+            </w:tcBorders>
+            <w:shd w:val="clear" w:color="auto" w:fill="auto"/>
+            <w:noWrap/>
+            <w:vAlign w:val="bottom"/>
+            <w:hideMark/>
+          </w:tcPr>
+          <w:p>
+            <w:pPr>
+              <w:spacing w:after="0" w:line="240" w:lineRule="auto"/>
+              <w:rPr>
+                <w:rFonts w:ascii="Calibri" w:eastAsia="Times New Roman" w:hAnsi="Calibri" w:cs="Calibri"/>
+                <w:color w:val="000000"/>
+                <w:sz w:val="22"/>
+                <w:szCs w:val="22"/>
+              </w:rPr>
+            </w:pPr>
+            <w:r>
+              <w:rPr>
+                <w:rFonts w:ascii="Calibri" w:eastAsia="Times New Roman" w:hAnsi="Calibri" w:cs="Calibri"/>
+                <w:color w:val="000000"/>
+                <w:sz w:val="22"/>
+                <w:szCs w:val="22"/>
+              </w:rPr>
+              <w:t xml:space="preserve">GAMMA </w:t>
+            </w:r>
+          </w:p>
+        </w:tc>
+      </w:tr>
+      <w:tr>
+        <w:trPr>
+          <w:trHeight w:val="292"/>
+        </w:trPr>
+        <w:tc>
+          <w:tcPr>
+            <w:tcW w:w="4000" w:type="dxa"/>
+            <w:tcBorders>
+              <w:top w:val="nil"/>
+              <w:left w:val="nil"/>
+              <w:bottom w:val="nil"/>
+              <w:right w:val="nil"/>
+            </w:tcBorders>
+            <w:shd w:val="clear" w:color="auto" w:fill="auto"/>
+            <w:noWrap/>
+            <w:vAlign w:val="bottom"/>
+            <w:hideMark/>
+          </w:tcPr>
+          <w:p>
+            <w:pPr>
+              <w:spacing w:after="0" w:line="240" w:lineRule="auto"/>
+              <w:rPr>
+                <w:rFonts w:ascii="Calibri" w:eastAsia="Times New Roman" w:hAnsi="Calibri" w:cs="Calibri"/>
+                <w:color w:val="000000"/>
+                <w:sz w:val="22"/>
+                <w:szCs w:val="22"/>
+              </w:rPr>
+            </w:pPr>
+            <w:r>
+              <w:rPr>
+                <w:rFonts w:ascii="Calibri" w:eastAsia="Times New Roman" w:hAnsi="Calibri" w:cs="Calibri"/>
+                <w:color w:val="000000"/>
+                <w:sz w:val="22"/>
+                <w:szCs w:val="22"/>
+              </w:rPr>
+              <w:t>Construction Nails (package of 200)</w:t>
+            </w:r>
+          </w:p>
+        </w:tc>
+        <w:tc>
+          <w:tcPr>
+            <w:tcW w:w="1020" w:type="dxa"/>
+            <w:tcBorders>
+              <w:top w:val="nil"/>
+              <w:left w:val="nil"/>
+              <w:bottom w:val="nil"/>
+              <w:right w:val="nil"/>
+            </w:tcBorders>
+            <w:shd w:val="clear" w:color="auto" w:fill="auto"/>
+            <w:noWrap/>
+            <w:vAlign w:val="bottom"/>
+            <w:hideMark/>
+          </w:tcPr>
+          <w:p>
+            <w:pPr>
+              <w:spacing w:after="0" w:line="240" w:lineRule="auto"/>
+              <w:jc w:val="right"/>
+              <w:rPr>
+                <w:rFonts w:ascii="Calibri" w:eastAsia="Times New Roman" w:hAnsi="Calibri" w:cs="Calibri"/>
+                <w:color w:val="000000"/>
+                <w:sz w:val="22"/>
+                <w:szCs w:val="22"/>
+              </w:rPr>
+            </w:pPr>
+            <w:r>
+              <w:rPr>
+                <w:rFonts w:ascii="Calibri" w:eastAsia="Times New Roman" w:hAnsi="Calibri" w:cs="Calibri"/>
+                <w:color w:val="000000"/>
+                <w:sz w:val="22"/>
+                <w:szCs w:val="22"/>
+              </w:rPr>
+              <w:t>2</w:t>
+            </w:r>
+          </w:p>
+        </w:tc>
+        <w:tc>
+          <w:tcPr>
+            <w:tcW w:w="1080" w:type="dxa"/>
+            <w:tcBorders>
+              <w:top w:val="nil"/>
+              <w:left w:val="nil"/>
+              <w:bottom w:val="nil"/>
+              <w:right w:val="nil"/>
+            </w:tcBorders>
+            <w:shd w:val="clear" w:color="auto" w:fill="auto"/>
+            <w:noWrap/>
+            <w:vAlign w:val="bottom"/>
+            <w:hideMark/>
+          </w:tcPr>
+          <w:p>
+            <w:pPr>
+              <w:spacing w:after="0" w:line="240" w:lineRule="auto"/>
+              <w:jc w:val="right"/>
+              <w:rPr>
+                <w:rFonts w:ascii="Calibri" w:eastAsia="Times New Roman" w:hAnsi="Calibri" w:cs="Calibri"/>
+                <w:color w:val="000000"/>
+                <w:sz w:val="22"/>
+                <w:szCs w:val="22"/>
+              </w:rPr>
+            </w:pPr>
+            <w:r>
+              <w:rPr>
+                <w:rFonts w:ascii="Calibri" w:eastAsia="Times New Roman" w:hAnsi="Calibri" w:cs="Calibri"/>
+                <w:color w:val="000000"/>
+                <w:sz w:val="22"/>
+                <w:szCs w:val="22"/>
+              </w:rPr>
+              <w:t>8.79</w:t>
+            </w:r>
+          </w:p>
+        </w:tc>
+        <w:tc>
+          <w:tcPr>
+            <w:tcW w:w="1020" w:type="dxa"/>
+            <w:tcBorders>
+              <w:top w:val="nil"/>
+              <w:left w:val="nil"/>
+              <w:bottom w:val="nil"/>
+              <w:right w:val="nil"/>
+            </w:tcBorders>
+            <w:shd w:val="clear" w:color="auto" w:fill="auto"/>
+            <w:noWrap/>
+            <w:vAlign w:val="bottom"/>
+            <w:hideMark/>
+          </w:tcPr>
+          <w:p>
+            <w:pPr>
+              <w:spacing w:after="0" w:line="240" w:lineRule="auto"/>
+              <w:jc w:val="right"/>
+              <w:rPr>
+                <w:rFonts w:ascii="Calibri" w:eastAsia="Times New Roman" w:hAnsi="Calibri" w:cs="Calibri"/>
+                <w:color w:val="000000"/>
+                <w:sz w:val="22"/>
+                <w:szCs w:val="22"/>
+              </w:rPr>
+            </w:pPr>
+            <w:r>
+              <w:rPr>
+                <w:rFonts w:ascii="Calibri" w:eastAsia="Times New Roman" w:hAnsi="Calibri" w:cs="Calibri"/>
+                <w:color w:val="000000"/>
+                <w:sz w:val="22"/>
+                <w:szCs w:val="22"/>
+              </w:rPr>
+              <w:t>17.58</w:t>
+            </w:r>
+          </w:p>
+        </w:tc>
+        <w:tc>
+          <w:tcPr>
+            <w:tcW w:w="1818" w:type="dxa"/>
+            <w:tcBorders>
+              <w:top w:val="nil"/>
+              <w:left w:val="nil"/>
+              <w:bottom w:val="nil"/>
+              <w:right w:val="nil"/>
+            </w:tcBorders>
+            <w:shd w:val="clear" w:color="auto" w:fill="auto"/>
+            <w:noWrap/>
+            <w:vAlign w:val="bottom"/>
+            <w:hideMark/>
+          </w:tcPr>
+          <w:p>
+            <w:pPr>
+              <w:spacing w:after="0" w:line="240" w:lineRule="auto"/>
+              <w:rPr>
+                <w:rFonts w:ascii="Calibri" w:eastAsia="Times New Roman" w:hAnsi="Calibri" w:cs="Calibri"/>
+                <w:color w:val="000000"/>
+                <w:sz w:val="22"/>
+                <w:szCs w:val="22"/>
+              </w:rPr>
+            </w:pPr>
+            <w:r>
+              <w:rPr>
+                <w:rFonts w:ascii="Calibri" w:eastAsia="Times New Roman" w:hAnsi="Calibri" w:cs="Calibri"/>
+                <w:color w:val="000000"/>
+                <w:sz w:val="22"/>
+                <w:szCs w:val="22"/>
+              </w:rPr>
+              <w:t>GAMMA</w:t>
+            </w:r>
+          </w:p>
+        </w:tc>
+      </w:tr>
+      <w:tr>
+        <w:trPr>
+          <w:trHeight w:val="292"/>
+        </w:trPr>
+        <w:tc>
+          <w:tcPr>
+            <w:tcW w:w="4000" w:type="dxa"/>
+            <w:tcBorders>
+              <w:top w:val="nil"/>
+              <w:left w:val="nil"/>
+              <w:bottom w:val="nil"/>
+              <w:right w:val="nil"/>
+            </w:tcBorders>
+            <w:shd w:val="clear" w:color="auto" w:fill="auto"/>
+            <w:noWrap/>
+            <w:vAlign w:val="bottom"/>
+            <w:hideMark/>
+          </w:tcPr>
+          <w:p>
+            <w:pPr>
+              <w:spacing w:after="0" w:line="240" w:lineRule="auto"/>
+              <w:rPr>
+                <w:rFonts w:ascii="Calibri" w:eastAsia="Times New Roman" w:hAnsi="Calibri" w:cs="Calibri"/>
+                <w:color w:val="000000"/>
+                <w:sz w:val="22"/>
+                <w:szCs w:val="22"/>
+              </w:rPr>
+            </w:pPr>
+            <w:r>
+              <w:rPr>
+                <w:rFonts w:ascii="Calibri" w:eastAsia="Times New Roman" w:hAnsi="Calibri" w:cs="Calibri"/>
+                <w:color w:val="000000"/>
+                <w:sz w:val="22"/>
+                <w:szCs w:val="22"/>
+              </w:rPr>
+              <w:t>Elastic bands (package of 100)</w:t>
+            </w:r>
+          </w:p>
+        </w:tc>
+        <w:tc>
+          <w:tcPr>
+            <w:tcW w:w="1020" w:type="dxa"/>
+            <w:tcBorders>
+              <w:top w:val="nil"/>
+              <w:left w:val="nil"/>
+              <w:bottom w:val="nil"/>
+              <w:right w:val="nil"/>
+            </w:tcBorders>
+            <w:shd w:val="clear" w:color="auto" w:fill="auto"/>
+            <w:noWrap/>
+            <w:vAlign w:val="bottom"/>
+            <w:hideMark/>
+          </w:tcPr>
+          <w:p>
+            <w:pPr>
+              <w:spacing w:after="0" w:line="240" w:lineRule="auto"/>
+              <w:jc w:val="right"/>
+              <w:rPr>
+                <w:rFonts w:ascii="Calibri" w:eastAsia="Times New Roman" w:hAnsi="Calibri" w:cs="Calibri"/>
+                <w:color w:val="000000"/>
+                <w:sz w:val="22"/>
+                <w:szCs w:val="22"/>
+              </w:rPr>
+            </w:pPr>
+            <w:r>
+              <w:rPr>
+                <w:rFonts w:ascii="Calibri" w:eastAsia="Times New Roman" w:hAnsi="Calibri" w:cs="Calibri"/>
+                <w:color w:val="000000"/>
+                <w:sz w:val="22"/>
+                <w:szCs w:val="22"/>
+              </w:rPr>
+              <w:t>1</w:t>
+            </w:r>
+          </w:p>
+        </w:tc>
+        <w:tc>
+          <w:tcPr>
+            <w:tcW w:w="1080" w:type="dxa"/>
+            <w:tcBorders>
+              <w:top w:val="nil"/>
+              <w:left w:val="nil"/>
+              <w:bottom w:val="nil"/>
+              <w:right w:val="nil"/>
+            </w:tcBorders>
+            <w:shd w:val="clear" w:color="auto" w:fill="auto"/>
+            <w:noWrap/>
+            <w:vAlign w:val="bottom"/>
+            <w:hideMark/>
+          </w:tcPr>
+          <w:p>
+            <w:pPr>
+              <w:spacing w:after="0" w:line="240" w:lineRule="auto"/>
+              <w:jc w:val="right"/>
+              <w:rPr>
+                <w:rFonts w:ascii="Calibri" w:eastAsia="Times New Roman" w:hAnsi="Calibri" w:cs="Calibri"/>
+                <w:color w:val="000000"/>
+                <w:sz w:val="22"/>
+                <w:szCs w:val="22"/>
+              </w:rPr>
+            </w:pPr>
+            <w:r>
+              <w:rPr>
+                <w:rFonts w:ascii="Calibri" w:eastAsia="Times New Roman" w:hAnsi="Calibri" w:cs="Calibri"/>
+                <w:color w:val="000000"/>
+                <w:sz w:val="22"/>
+                <w:szCs w:val="22"/>
+              </w:rPr>
+              <w:t>5</w:t>
+            </w:r>
+          </w:p>
+        </w:tc>
+        <w:tc>
+          <w:tcPr>
+            <w:tcW w:w="1020" w:type="dxa"/>
+            <w:tcBorders>
+              <w:top w:val="nil"/>
+              <w:left w:val="nil"/>
+              <w:bottom w:val="nil"/>
+              <w:right w:val="nil"/>
+            </w:tcBorders>
+            <w:shd w:val="clear" w:color="auto" w:fill="auto"/>
+            <w:noWrap/>
+            <w:vAlign w:val="bottom"/>
+            <w:hideMark/>
+          </w:tcPr>
+          <w:p>
+            <w:pPr>
+              <w:spacing w:after="0" w:line="240" w:lineRule="auto"/>
+              <w:jc w:val="right"/>
+              <w:rPr>
+                <w:rFonts w:ascii="Calibri" w:eastAsia="Times New Roman" w:hAnsi="Calibri" w:cs="Calibri"/>
+                <w:color w:val="000000"/>
+                <w:sz w:val="22"/>
+                <w:szCs w:val="22"/>
+              </w:rPr>
+            </w:pPr>
+            <w:r>
+              <w:rPr>
+                <w:rFonts w:ascii="Calibri" w:eastAsia="Times New Roman" w:hAnsi="Calibri" w:cs="Calibri"/>
+                <w:color w:val="000000"/>
+                <w:sz w:val="22"/>
+                <w:szCs w:val="22"/>
+              </w:rPr>
+              <w:t>5</w:t>
+            </w:r>
+          </w:p>
+        </w:tc>
+        <w:tc>
+          <w:tcPr>
+            <w:tcW w:w="1818" w:type="dxa"/>
+            <w:tcBorders>
+              <w:top w:val="nil"/>
+              <w:left w:val="nil"/>
+              <w:bottom w:val="nil"/>
+              <w:right w:val="nil"/>
+            </w:tcBorders>
+            <w:shd w:val="clear" w:color="auto" w:fill="auto"/>
+            <w:noWrap/>
+            <w:vAlign w:val="bottom"/>
+            <w:hideMark/>
+          </w:tcPr>
+          <w:p>
+            <w:pPr>
+              <w:spacing w:after="0" w:line="240" w:lineRule="auto"/>
+              <w:rPr>
+                <w:rFonts w:ascii="Calibri" w:eastAsia="Times New Roman" w:hAnsi="Calibri" w:cs="Calibri"/>
+                <w:color w:val="000000"/>
+                <w:sz w:val="22"/>
+                <w:szCs w:val="22"/>
+              </w:rPr>
+            </w:pPr>
+            <w:r>
+              <w:rPr>
+                <w:rFonts w:ascii="Calibri" w:eastAsia="Times New Roman" w:hAnsi="Calibri" w:cs="Calibri"/>
+                <w:color w:val="000000"/>
+                <w:sz w:val="22"/>
+                <w:szCs w:val="22"/>
+              </w:rPr>
+              <w:t>HEMA</w:t>
+            </w:r>
+          </w:p>
+        </w:tc>
+      </w:tr>
+      <w:tr>
+        <w:trPr>
+          <w:trHeight w:val="292"/>
+        </w:trPr>
+        <w:tc>
+          <w:tcPr>
+            <w:tcW w:w="4000" w:type="dxa"/>
+            <w:tcBorders>
+              <w:top w:val="nil"/>
+              <w:left w:val="nil"/>
+              <w:bottom w:val="nil"/>
+              <w:right w:val="nil"/>
+            </w:tcBorders>
+            <w:shd w:val="clear" w:color="auto" w:fill="auto"/>
+            <w:noWrap/>
+            <w:vAlign w:val="bottom"/>
+            <w:hideMark/>
+          </w:tcPr>
+          <w:p>
+            <w:pPr>
+              <w:spacing w:after="0" w:line="240" w:lineRule="auto"/>
+              <w:rPr>
+                <w:rFonts w:ascii="Calibri" w:eastAsia="Times New Roman" w:hAnsi="Calibri" w:cs="Calibri"/>
+                <w:color w:val="000000"/>
+                <w:sz w:val="22"/>
+                <w:szCs w:val="22"/>
+              </w:rPr>
+            </w:pPr>
+            <w:r>
+              <w:rPr>
+                <w:rFonts w:ascii="Calibri" w:eastAsia="Times New Roman" w:hAnsi="Calibri" w:cs="Calibri"/>
+                <w:color w:val="000000"/>
+                <w:sz w:val="22"/>
+                <w:szCs w:val="22"/>
+              </w:rPr>
+              <w:t xml:space="preserve">14 </w:t>
+            </w:r>
+            <w:proofErr w:type="spellStart"/>
+            <w:r>
+              <w:rPr>
+                <w:rFonts w:ascii="Calibri" w:eastAsia="Times New Roman" w:hAnsi="Calibri" w:cs="Calibri"/>
+                <w:color w:val="000000"/>
+                <w:sz w:val="22"/>
+                <w:szCs w:val="22"/>
+              </w:rPr>
+              <w:t>awg</w:t>
+            </w:r>
+            <w:proofErr w:type="spellEnd"/>
+            <w:r>
+              <w:rPr>
+                <w:rFonts w:ascii="Calibri" w:eastAsia="Times New Roman" w:hAnsi="Calibri" w:cs="Calibri"/>
+                <w:color w:val="000000"/>
+                <w:sz w:val="22"/>
+                <w:szCs w:val="22"/>
+              </w:rPr>
+              <w:t xml:space="preserve"> wire 2.0mm </w:t>
+            </w:r>
+            <w:proofErr w:type="spellStart"/>
+            <w:r>
+              <w:rPr>
+                <w:rFonts w:ascii="Calibri" w:eastAsia="Times New Roman" w:hAnsi="Calibri" w:cs="Calibri"/>
+                <w:color w:val="000000"/>
+                <w:sz w:val="22"/>
+                <w:szCs w:val="22"/>
+              </w:rPr>
+              <w:t>sq</w:t>
+            </w:r>
+            <w:proofErr w:type="spellEnd"/>
+            <w:r>
+              <w:rPr>
+                <w:rFonts w:ascii="Calibri" w:eastAsia="Times New Roman" w:hAnsi="Calibri" w:cs="Calibri"/>
+                <w:color w:val="000000"/>
+                <w:sz w:val="22"/>
+                <w:szCs w:val="22"/>
+              </w:rPr>
+              <w:t xml:space="preserve"> paired (30m roll)</w:t>
+            </w:r>
+          </w:p>
+        </w:tc>
+        <w:tc>
+          <w:tcPr>
+            <w:tcW w:w="1020" w:type="dxa"/>
+            <w:tcBorders>
+              <w:top w:val="nil"/>
+              <w:left w:val="nil"/>
+              <w:bottom w:val="nil"/>
+              <w:right w:val="nil"/>
+            </w:tcBorders>
+            <w:shd w:val="clear" w:color="auto" w:fill="auto"/>
+            <w:noWrap/>
+            <w:vAlign w:val="bottom"/>
+            <w:hideMark/>
+          </w:tcPr>
+          <w:p>
+            <w:pPr>
+              <w:spacing w:after="0" w:line="240" w:lineRule="auto"/>
+              <w:jc w:val="right"/>
+              <w:rPr>
+                <w:rFonts w:ascii="Calibri" w:eastAsia="Times New Roman" w:hAnsi="Calibri" w:cs="Calibri"/>
+                <w:color w:val="000000"/>
+                <w:sz w:val="22"/>
+                <w:szCs w:val="22"/>
+              </w:rPr>
+            </w:pPr>
+            <w:r>
+              <w:rPr>
+                <w:rFonts w:ascii="Calibri" w:eastAsia="Times New Roman" w:hAnsi="Calibri" w:cs="Calibri"/>
+                <w:color w:val="000000"/>
+                <w:sz w:val="22"/>
+                <w:szCs w:val="22"/>
+              </w:rPr>
+              <w:t>2</w:t>
+            </w:r>
+          </w:p>
+        </w:tc>
+        <w:tc>
+          <w:tcPr>
+            <w:tcW w:w="1080" w:type="dxa"/>
+            <w:tcBorders>
+              <w:top w:val="nil"/>
+              <w:left w:val="nil"/>
+              <w:bottom w:val="nil"/>
+              <w:right w:val="nil"/>
+            </w:tcBorders>
+            <w:shd w:val="clear" w:color="auto" w:fill="auto"/>
+            <w:noWrap/>
+            <w:vAlign w:val="bottom"/>
+            <w:hideMark/>
+          </w:tcPr>
+          <w:p>
+            <w:pPr>
+              <w:spacing w:after="0" w:line="240" w:lineRule="auto"/>
+              <w:jc w:val="right"/>
+              <w:rPr>
+                <w:rFonts w:ascii="Calibri" w:eastAsia="Times New Roman" w:hAnsi="Calibri" w:cs="Calibri"/>
+                <w:color w:val="000000"/>
+                <w:sz w:val="22"/>
+                <w:szCs w:val="22"/>
+              </w:rPr>
+            </w:pPr>
+            <w:r>
+              <w:rPr>
+                <w:rFonts w:ascii="Calibri" w:eastAsia="Times New Roman" w:hAnsi="Calibri" w:cs="Calibri"/>
+                <w:color w:val="000000"/>
+                <w:sz w:val="22"/>
+                <w:szCs w:val="22"/>
+              </w:rPr>
+              <w:t>19.04</w:t>
+            </w:r>
+          </w:p>
+        </w:tc>
+        <w:tc>
+          <w:tcPr>
+            <w:tcW w:w="1020" w:type="dxa"/>
+            <w:tcBorders>
+              <w:top w:val="nil"/>
+              <w:left w:val="nil"/>
+              <w:bottom w:val="nil"/>
+              <w:right w:val="nil"/>
+            </w:tcBorders>
+            <w:shd w:val="clear" w:color="auto" w:fill="auto"/>
+            <w:noWrap/>
+            <w:vAlign w:val="bottom"/>
+            <w:hideMark/>
+          </w:tcPr>
+          <w:p>
+            <w:pPr>
+              <w:spacing w:after="0" w:line="240" w:lineRule="auto"/>
+              <w:jc w:val="right"/>
+              <w:rPr>
+                <w:rFonts w:ascii="Calibri" w:eastAsia="Times New Roman" w:hAnsi="Calibri" w:cs="Calibri"/>
+                <w:color w:val="000000"/>
+                <w:sz w:val="22"/>
+                <w:szCs w:val="22"/>
+              </w:rPr>
+            </w:pPr>
+            <w:r>
+              <w:rPr>
+                <w:rFonts w:ascii="Calibri" w:eastAsia="Times New Roman" w:hAnsi="Calibri" w:cs="Calibri"/>
+                <w:color w:val="000000"/>
+                <w:sz w:val="22"/>
+                <w:szCs w:val="22"/>
+              </w:rPr>
+              <w:t>38.08</w:t>
+            </w:r>
+          </w:p>
+        </w:tc>
+        <w:tc>
+          <w:tcPr>
+            <w:tcW w:w="1818" w:type="dxa"/>
+            <w:tcBorders>
+              <w:top w:val="nil"/>
+              <w:left w:val="nil"/>
+              <w:bottom w:val="nil"/>
+              <w:right w:val="nil"/>
+            </w:tcBorders>
+            <w:shd w:val="clear" w:color="auto" w:fill="auto"/>
+            <w:noWrap/>
+            <w:vAlign w:val="bottom"/>
+            <w:hideMark/>
+          </w:tcPr>
+          <w:p>
+            <w:pPr>
+              <w:spacing w:after="0" w:line="240" w:lineRule="auto"/>
+              <w:rPr>
+                <w:rFonts w:ascii="Calibri" w:eastAsia="Times New Roman" w:hAnsi="Calibri" w:cs="Calibri"/>
+                <w:color w:val="000000"/>
+                <w:sz w:val="22"/>
+                <w:szCs w:val="22"/>
+              </w:rPr>
+            </w:pPr>
+            <w:r>
+              <w:rPr>
+                <w:rFonts w:ascii="Calibri" w:eastAsia="Times New Roman" w:hAnsi="Calibri" w:cs="Calibri"/>
+                <w:color w:val="000000"/>
+                <w:sz w:val="22"/>
+                <w:szCs w:val="22"/>
+              </w:rPr>
+              <w:t>Amazon.de</w:t>
+            </w:r>
+          </w:p>
+        </w:tc>
+      </w:tr>
+      <w:tr>
+        <w:trPr>
+          <w:trHeight w:val="292"/>
+        </w:trPr>
+        <w:tc>
+          <w:tcPr>
+            <w:tcW w:w="4000" w:type="dxa"/>
+            <w:tcBorders>
+              <w:top w:val="nil"/>
+              <w:left w:val="nil"/>
+              <w:bottom w:val="nil"/>
+              <w:right w:val="nil"/>
+            </w:tcBorders>
+            <w:shd w:val="clear" w:color="auto" w:fill="auto"/>
+            <w:noWrap/>
+            <w:vAlign w:val="bottom"/>
+            <w:hideMark/>
+          </w:tcPr>
+          <w:p>
+            <w:pPr>
+              <w:spacing w:after="0" w:line="240" w:lineRule="auto"/>
+              <w:rPr>
+                <w:rFonts w:ascii="Calibri" w:eastAsia="Times New Roman" w:hAnsi="Calibri" w:cs="Calibri"/>
+                <w:color w:val="000000"/>
+                <w:sz w:val="22"/>
+                <w:szCs w:val="22"/>
+              </w:rPr>
+            </w:pPr>
+            <w:r>
+              <w:rPr>
+                <w:rFonts w:ascii="Calibri" w:eastAsia="Times New Roman" w:hAnsi="Calibri" w:cs="Calibri"/>
+                <w:color w:val="000000"/>
+                <w:sz w:val="22"/>
+                <w:szCs w:val="22"/>
+              </w:rPr>
+              <w:t>Car battery 12V 71Ah</w:t>
+            </w:r>
+          </w:p>
+        </w:tc>
+        <w:tc>
+          <w:tcPr>
+            <w:tcW w:w="1020" w:type="dxa"/>
+            <w:tcBorders>
+              <w:top w:val="nil"/>
+              <w:left w:val="nil"/>
+              <w:bottom w:val="nil"/>
+              <w:right w:val="nil"/>
+            </w:tcBorders>
+            <w:shd w:val="clear" w:color="auto" w:fill="auto"/>
+            <w:noWrap/>
+            <w:vAlign w:val="bottom"/>
+            <w:hideMark/>
+          </w:tcPr>
+          <w:p>
+            <w:pPr>
+              <w:spacing w:after="0" w:line="240" w:lineRule="auto"/>
+              <w:jc w:val="right"/>
+              <w:rPr>
+                <w:rFonts w:ascii="Calibri" w:eastAsia="Times New Roman" w:hAnsi="Calibri" w:cs="Calibri"/>
+                <w:color w:val="000000"/>
+                <w:sz w:val="22"/>
+                <w:szCs w:val="22"/>
+              </w:rPr>
+            </w:pPr>
+            <w:r>
+              <w:rPr>
+                <w:rFonts w:ascii="Calibri" w:eastAsia="Times New Roman" w:hAnsi="Calibri" w:cs="Calibri"/>
+                <w:color w:val="000000"/>
+                <w:sz w:val="22"/>
+                <w:szCs w:val="22"/>
+              </w:rPr>
+              <w:t>1</w:t>
+            </w:r>
+          </w:p>
+        </w:tc>
+        <w:tc>
+          <w:tcPr>
+            <w:tcW w:w="1080" w:type="dxa"/>
+            <w:tcBorders>
+              <w:top w:val="nil"/>
+              <w:left w:val="nil"/>
+              <w:bottom w:val="nil"/>
+              <w:right w:val="nil"/>
+            </w:tcBorders>
+            <w:shd w:val="clear" w:color="auto" w:fill="auto"/>
+            <w:noWrap/>
+            <w:vAlign w:val="bottom"/>
+            <w:hideMark/>
+          </w:tcPr>
+          <w:p>
+            <w:pPr>
+              <w:spacing w:after="0" w:line="240" w:lineRule="auto"/>
+              <w:jc w:val="right"/>
+              <w:rPr>
+                <w:rFonts w:ascii="Calibri" w:eastAsia="Times New Roman" w:hAnsi="Calibri" w:cs="Calibri"/>
+                <w:color w:val="000000"/>
+                <w:sz w:val="22"/>
+                <w:szCs w:val="22"/>
+              </w:rPr>
+            </w:pPr>
+            <w:r>
+              <w:rPr>
+                <w:rFonts w:ascii="Calibri" w:eastAsia="Times New Roman" w:hAnsi="Calibri" w:cs="Calibri"/>
+                <w:color w:val="000000"/>
+                <w:sz w:val="22"/>
+                <w:szCs w:val="22"/>
+              </w:rPr>
+              <w:t>99</w:t>
+            </w:r>
+          </w:p>
+        </w:tc>
+        <w:tc>
+          <w:tcPr>
+            <w:tcW w:w="1020" w:type="dxa"/>
+            <w:tcBorders>
+              <w:top w:val="nil"/>
+              <w:left w:val="nil"/>
+              <w:bottom w:val="nil"/>
+              <w:right w:val="nil"/>
+            </w:tcBorders>
+            <w:shd w:val="clear" w:color="auto" w:fill="auto"/>
+            <w:noWrap/>
+            <w:vAlign w:val="bottom"/>
+            <w:hideMark/>
+          </w:tcPr>
+          <w:p>
+            <w:pPr>
+              <w:spacing w:after="0" w:line="240" w:lineRule="auto"/>
+              <w:jc w:val="right"/>
+              <w:rPr>
+                <w:rFonts w:ascii="Calibri" w:eastAsia="Times New Roman" w:hAnsi="Calibri" w:cs="Calibri"/>
+                <w:color w:val="000000"/>
+                <w:sz w:val="22"/>
+                <w:szCs w:val="22"/>
+              </w:rPr>
+            </w:pPr>
+            <w:r>
+              <w:rPr>
+                <w:rFonts w:ascii="Calibri" w:eastAsia="Times New Roman" w:hAnsi="Calibri" w:cs="Calibri"/>
+                <w:color w:val="000000"/>
+                <w:sz w:val="22"/>
+                <w:szCs w:val="22"/>
+              </w:rPr>
+              <w:t>99</w:t>
+            </w:r>
+          </w:p>
+        </w:tc>
+        <w:tc>
+          <w:tcPr>
+            <w:tcW w:w="1818" w:type="dxa"/>
+            <w:tcBorders>
+              <w:top w:val="nil"/>
+              <w:left w:val="nil"/>
+              <w:bottom w:val="nil"/>
+              <w:right w:val="nil"/>
+            </w:tcBorders>
+            <w:shd w:val="clear" w:color="auto" w:fill="auto"/>
+            <w:noWrap/>
+            <w:vAlign w:val="bottom"/>
+            <w:hideMark/>
+          </w:tcPr>
+          <w:p>
+            <w:pPr>
+              <w:spacing w:after="0" w:line="240" w:lineRule="auto"/>
+              <w:rPr>
+                <w:rFonts w:ascii="Calibri" w:eastAsia="Times New Roman" w:hAnsi="Calibri" w:cs="Calibri"/>
+                <w:color w:val="000000"/>
+                <w:sz w:val="22"/>
+                <w:szCs w:val="22"/>
+              </w:rPr>
+            </w:pPr>
+            <w:r>
+              <w:rPr>
+                <w:rFonts w:ascii="Calibri" w:eastAsia="Times New Roman" w:hAnsi="Calibri" w:cs="Calibri"/>
+                <w:color w:val="000000"/>
+                <w:sz w:val="22"/>
+                <w:szCs w:val="22"/>
+              </w:rPr>
+              <w:t>GAMMA</w:t>
+            </w:r>
+          </w:p>
+        </w:tc>
+      </w:tr>
+      <w:tr>
+        <w:trPr>
+          <w:trHeight w:val="292"/>
+        </w:trPr>
+        <w:tc>
+          <w:tcPr>
+            <w:tcW w:w="4000" w:type="dxa"/>
+            <w:tcBorders>
+              <w:top w:val="nil"/>
+              <w:left w:val="nil"/>
+              <w:bottom w:val="nil"/>
+              <w:right w:val="nil"/>
+            </w:tcBorders>
+            <w:shd w:val="clear" w:color="auto" w:fill="auto"/>
+            <w:noWrap/>
+            <w:vAlign w:val="bottom"/>
+            <w:hideMark/>
+          </w:tcPr>
+          <w:p>
+            <w:pPr>
+              <w:spacing w:after="0" w:line="240" w:lineRule="auto"/>
+              <w:rPr>
+                <w:rFonts w:ascii="Calibri" w:eastAsia="Times New Roman" w:hAnsi="Calibri" w:cs="Calibri"/>
+                <w:color w:val="000000"/>
+                <w:sz w:val="22"/>
+                <w:szCs w:val="22"/>
+              </w:rPr>
+            </w:pPr>
+            <w:r>
+              <w:rPr>
+                <w:rFonts w:ascii="Calibri" w:eastAsia="Times New Roman" w:hAnsi="Calibri" w:cs="Calibri"/>
+                <w:color w:val="000000"/>
+                <w:sz w:val="22"/>
+                <w:szCs w:val="22"/>
+              </w:rPr>
+              <w:t>12V 500A automotive start relay</w:t>
+            </w:r>
+          </w:p>
+        </w:tc>
+        <w:tc>
+          <w:tcPr>
+            <w:tcW w:w="1020" w:type="dxa"/>
+            <w:tcBorders>
+              <w:top w:val="nil"/>
+              <w:left w:val="nil"/>
+              <w:bottom w:val="nil"/>
+              <w:right w:val="nil"/>
+            </w:tcBorders>
+            <w:shd w:val="clear" w:color="auto" w:fill="auto"/>
+            <w:noWrap/>
+            <w:vAlign w:val="bottom"/>
+            <w:hideMark/>
+          </w:tcPr>
+          <w:p>
+            <w:pPr>
+              <w:spacing w:after="0" w:line="240" w:lineRule="auto"/>
+              <w:jc w:val="right"/>
+              <w:rPr>
+                <w:rFonts w:ascii="Calibri" w:eastAsia="Times New Roman" w:hAnsi="Calibri" w:cs="Calibri"/>
+                <w:color w:val="000000"/>
+                <w:sz w:val="22"/>
+                <w:szCs w:val="22"/>
+              </w:rPr>
+            </w:pPr>
+            <w:r>
+              <w:rPr>
+                <w:rFonts w:ascii="Calibri" w:eastAsia="Times New Roman" w:hAnsi="Calibri" w:cs="Calibri"/>
+                <w:color w:val="000000"/>
+                <w:sz w:val="22"/>
+                <w:szCs w:val="22"/>
+              </w:rPr>
+              <w:t>4</w:t>
+            </w:r>
+          </w:p>
+        </w:tc>
+        <w:tc>
+          <w:tcPr>
+            <w:tcW w:w="1080" w:type="dxa"/>
+            <w:tcBorders>
+              <w:top w:val="nil"/>
+              <w:left w:val="nil"/>
+              <w:bottom w:val="nil"/>
+              <w:right w:val="nil"/>
+            </w:tcBorders>
+            <w:shd w:val="clear" w:color="auto" w:fill="auto"/>
+            <w:noWrap/>
+            <w:vAlign w:val="bottom"/>
+            <w:hideMark/>
+          </w:tcPr>
+          <w:p>
+            <w:pPr>
+              <w:spacing w:after="0" w:line="240" w:lineRule="auto"/>
+              <w:jc w:val="right"/>
+              <w:rPr>
+                <w:rFonts w:ascii="Calibri" w:eastAsia="Times New Roman" w:hAnsi="Calibri" w:cs="Calibri"/>
+                <w:color w:val="000000"/>
+                <w:sz w:val="22"/>
+                <w:szCs w:val="22"/>
+              </w:rPr>
+            </w:pPr>
+            <w:r>
+              <w:rPr>
+                <w:rFonts w:ascii="Calibri" w:eastAsia="Times New Roman" w:hAnsi="Calibri" w:cs="Calibri"/>
+                <w:color w:val="000000"/>
+                <w:sz w:val="22"/>
+                <w:szCs w:val="22"/>
+              </w:rPr>
+              <w:t>18.98</w:t>
+            </w:r>
+          </w:p>
+        </w:tc>
+        <w:tc>
+          <w:tcPr>
+            <w:tcW w:w="1020" w:type="dxa"/>
+            <w:tcBorders>
+              <w:top w:val="nil"/>
+              <w:left w:val="nil"/>
+              <w:bottom w:val="nil"/>
+              <w:right w:val="nil"/>
+            </w:tcBorders>
+            <w:shd w:val="clear" w:color="auto" w:fill="auto"/>
+            <w:noWrap/>
+            <w:vAlign w:val="bottom"/>
+            <w:hideMark/>
+          </w:tcPr>
+          <w:p>
+            <w:pPr>
+              <w:spacing w:after="0" w:line="240" w:lineRule="auto"/>
+              <w:jc w:val="right"/>
+              <w:rPr>
+                <w:rFonts w:ascii="Calibri" w:eastAsia="Times New Roman" w:hAnsi="Calibri" w:cs="Calibri"/>
+                <w:color w:val="000000"/>
+                <w:sz w:val="22"/>
+                <w:szCs w:val="22"/>
+              </w:rPr>
+            </w:pPr>
+            <w:r>
+              <w:rPr>
+                <w:rFonts w:ascii="Calibri" w:eastAsia="Times New Roman" w:hAnsi="Calibri" w:cs="Calibri"/>
+                <w:color w:val="000000"/>
+                <w:sz w:val="22"/>
+                <w:szCs w:val="22"/>
+              </w:rPr>
+              <w:t>75.92</w:t>
+            </w:r>
+          </w:p>
+        </w:tc>
+        <w:tc>
+          <w:tcPr>
+            <w:tcW w:w="1818" w:type="dxa"/>
+            <w:tcBorders>
+              <w:top w:val="nil"/>
+              <w:left w:val="nil"/>
+              <w:bottom w:val="nil"/>
+              <w:right w:val="nil"/>
+            </w:tcBorders>
+            <w:shd w:val="clear" w:color="auto" w:fill="auto"/>
+            <w:noWrap/>
+            <w:vAlign w:val="bottom"/>
+            <w:hideMark/>
+          </w:tcPr>
+          <w:p>
+            <w:pPr>
+              <w:spacing w:after="0" w:line="240" w:lineRule="auto"/>
+              <w:rPr>
+                <w:rFonts w:ascii="Calibri" w:eastAsia="Times New Roman" w:hAnsi="Calibri" w:cs="Calibri"/>
+                <w:color w:val="000000"/>
+                <w:sz w:val="22"/>
+                <w:szCs w:val="22"/>
+              </w:rPr>
+            </w:pPr>
+            <w:r>
+              <w:rPr>
+                <w:rFonts w:ascii="Calibri" w:eastAsia="Times New Roman" w:hAnsi="Calibri" w:cs="Calibri"/>
+                <w:color w:val="000000"/>
+                <w:sz w:val="22"/>
+                <w:szCs w:val="22"/>
+              </w:rPr>
+              <w:t>Amazon.de</w:t>
+            </w:r>
+          </w:p>
+        </w:tc>
+      </w:tr>
+      <w:tr>
+        <w:trPr>
+          <w:trHeight w:val="292"/>
+        </w:trPr>
+        <w:tc>
+          <w:tcPr>
+            <w:tcW w:w="4000" w:type="dxa"/>
+            <w:tcBorders>
+              <w:top w:val="nil"/>
+              <w:left w:val="nil"/>
+              <w:bottom w:val="nil"/>
+              <w:right w:val="nil"/>
+            </w:tcBorders>
+            <w:shd w:val="clear" w:color="auto" w:fill="auto"/>
+            <w:noWrap/>
+            <w:vAlign w:val="bottom"/>
+            <w:hideMark/>
+          </w:tcPr>
+          <w:p>
+            <w:pPr>
+              <w:spacing w:after="0" w:line="240" w:lineRule="auto"/>
+              <w:rPr>
+                <w:rFonts w:ascii="Calibri" w:eastAsia="Times New Roman" w:hAnsi="Calibri" w:cs="Calibri"/>
+                <w:color w:val="000000"/>
+                <w:sz w:val="22"/>
+                <w:szCs w:val="22"/>
+              </w:rPr>
+            </w:pPr>
+            <w:r>
+              <w:rPr>
+                <w:rFonts w:ascii="Calibri" w:eastAsia="Times New Roman" w:hAnsi="Calibri" w:cs="Calibri"/>
+                <w:color w:val="000000"/>
+                <w:sz w:val="22"/>
+                <w:szCs w:val="22"/>
+              </w:rPr>
+              <w:t xml:space="preserve">Industrial foot switch </w:t>
+            </w:r>
+          </w:p>
+        </w:tc>
+        <w:tc>
+          <w:tcPr>
+            <w:tcW w:w="1020" w:type="dxa"/>
+            <w:tcBorders>
+              <w:top w:val="nil"/>
+              <w:left w:val="nil"/>
+              <w:bottom w:val="nil"/>
+              <w:right w:val="nil"/>
+            </w:tcBorders>
+            <w:shd w:val="clear" w:color="auto" w:fill="auto"/>
+            <w:noWrap/>
+            <w:vAlign w:val="bottom"/>
+            <w:hideMark/>
+          </w:tcPr>
+          <w:p>
+            <w:pPr>
+              <w:spacing w:after="0" w:line="240" w:lineRule="auto"/>
+              <w:jc w:val="right"/>
+              <w:rPr>
+                <w:rFonts w:ascii="Calibri" w:eastAsia="Times New Roman" w:hAnsi="Calibri" w:cs="Calibri"/>
+                <w:color w:val="000000"/>
+                <w:sz w:val="22"/>
+                <w:szCs w:val="22"/>
+              </w:rPr>
+            </w:pPr>
+            <w:r>
+              <w:rPr>
+                <w:rFonts w:ascii="Calibri" w:eastAsia="Times New Roman" w:hAnsi="Calibri" w:cs="Calibri"/>
+                <w:color w:val="000000"/>
+                <w:sz w:val="22"/>
+                <w:szCs w:val="22"/>
+              </w:rPr>
+              <w:t>2</w:t>
+            </w:r>
+          </w:p>
+        </w:tc>
+        <w:tc>
+          <w:tcPr>
+            <w:tcW w:w="1080" w:type="dxa"/>
+            <w:tcBorders>
+              <w:top w:val="nil"/>
+              <w:left w:val="nil"/>
+              <w:bottom w:val="nil"/>
+              <w:right w:val="nil"/>
+            </w:tcBorders>
+            <w:shd w:val="clear" w:color="auto" w:fill="auto"/>
+            <w:noWrap/>
+            <w:vAlign w:val="bottom"/>
+            <w:hideMark/>
+          </w:tcPr>
+          <w:p>
+            <w:pPr>
+              <w:spacing w:after="0" w:line="240" w:lineRule="auto"/>
+              <w:jc w:val="right"/>
+              <w:rPr>
+                <w:rFonts w:ascii="Calibri" w:eastAsia="Times New Roman" w:hAnsi="Calibri" w:cs="Calibri"/>
+                <w:color w:val="000000"/>
+                <w:sz w:val="22"/>
+                <w:szCs w:val="22"/>
+              </w:rPr>
+            </w:pPr>
+            <w:r>
+              <w:rPr>
+                <w:rFonts w:ascii="Calibri" w:eastAsia="Times New Roman" w:hAnsi="Calibri" w:cs="Calibri"/>
+                <w:color w:val="000000"/>
+                <w:sz w:val="22"/>
+                <w:szCs w:val="22"/>
+              </w:rPr>
+              <w:t>13.99</w:t>
+            </w:r>
+          </w:p>
+        </w:tc>
+        <w:tc>
+          <w:tcPr>
+            <w:tcW w:w="1020" w:type="dxa"/>
+            <w:tcBorders>
+              <w:top w:val="nil"/>
+              <w:left w:val="nil"/>
+              <w:bottom w:val="nil"/>
+              <w:right w:val="nil"/>
+            </w:tcBorders>
+            <w:shd w:val="clear" w:color="auto" w:fill="auto"/>
+            <w:noWrap/>
+            <w:vAlign w:val="bottom"/>
+            <w:hideMark/>
+          </w:tcPr>
+          <w:p>
+            <w:pPr>
+              <w:spacing w:after="0" w:line="240" w:lineRule="auto"/>
+              <w:jc w:val="right"/>
+              <w:rPr>
+                <w:rFonts w:ascii="Calibri" w:eastAsia="Times New Roman" w:hAnsi="Calibri" w:cs="Calibri"/>
+                <w:color w:val="000000"/>
+                <w:sz w:val="22"/>
+                <w:szCs w:val="22"/>
+              </w:rPr>
+            </w:pPr>
+            <w:r>
+              <w:rPr>
+                <w:rFonts w:ascii="Calibri" w:eastAsia="Times New Roman" w:hAnsi="Calibri" w:cs="Calibri"/>
+                <w:color w:val="000000"/>
+                <w:sz w:val="22"/>
+                <w:szCs w:val="22"/>
+              </w:rPr>
+              <w:t>27.98</w:t>
+            </w:r>
+          </w:p>
+        </w:tc>
+        <w:tc>
+          <w:tcPr>
+            <w:tcW w:w="1818" w:type="dxa"/>
+            <w:tcBorders>
+              <w:top w:val="nil"/>
+              <w:left w:val="nil"/>
+              <w:bottom w:val="nil"/>
+              <w:right w:val="nil"/>
+            </w:tcBorders>
+            <w:shd w:val="clear" w:color="auto" w:fill="auto"/>
+            <w:noWrap/>
+            <w:vAlign w:val="bottom"/>
+            <w:hideMark/>
+          </w:tcPr>
+          <w:p>
+            <w:pPr>
+              <w:spacing w:after="0" w:line="240" w:lineRule="auto"/>
+              <w:rPr>
+                <w:rFonts w:ascii="Calibri" w:eastAsia="Times New Roman" w:hAnsi="Calibri" w:cs="Calibri"/>
+                <w:color w:val="000000"/>
+                <w:sz w:val="22"/>
+                <w:szCs w:val="22"/>
+              </w:rPr>
+            </w:pPr>
+            <w:r>
+              <w:rPr>
+                <w:rFonts w:ascii="Calibri" w:eastAsia="Times New Roman" w:hAnsi="Calibri" w:cs="Calibri"/>
+                <w:color w:val="000000"/>
+                <w:sz w:val="22"/>
+                <w:szCs w:val="22"/>
+              </w:rPr>
+              <w:t>Amazon.de</w:t>
+            </w:r>
+          </w:p>
+        </w:tc>
+      </w:tr>
+      <w:tr>
+        <w:trPr>
+          <w:trHeight w:val="292"/>
+        </w:trPr>
+        <w:tc>
+          <w:tcPr>
+            <w:tcW w:w="4000" w:type="dxa"/>
+            <w:tcBorders>
+              <w:top w:val="nil"/>
+              <w:left w:val="nil"/>
+              <w:bottom w:val="nil"/>
+              <w:right w:val="nil"/>
+            </w:tcBorders>
+            <w:shd w:val="clear" w:color="auto" w:fill="auto"/>
+            <w:noWrap/>
+            <w:vAlign w:val="bottom"/>
+            <w:hideMark/>
+          </w:tcPr>
+          <w:p>
+            <w:pPr>
+              <w:spacing w:after="0" w:line="240" w:lineRule="auto"/>
+              <w:rPr>
+                <w:rFonts w:ascii="Calibri" w:eastAsia="Times New Roman" w:hAnsi="Calibri" w:cs="Calibri"/>
+                <w:color w:val="000000"/>
+                <w:sz w:val="22"/>
+                <w:szCs w:val="22"/>
+              </w:rPr>
+            </w:pPr>
+            <w:r>
+              <w:rPr>
+                <w:rFonts w:ascii="Calibri" w:eastAsia="Times New Roman" w:hAnsi="Calibri" w:cs="Calibri"/>
+                <w:color w:val="000000"/>
+                <w:sz w:val="22"/>
+                <w:szCs w:val="22"/>
+              </w:rPr>
+              <w:t>Momentary button switch</w:t>
+            </w:r>
+          </w:p>
+        </w:tc>
+        <w:tc>
+          <w:tcPr>
+            <w:tcW w:w="1020" w:type="dxa"/>
+            <w:tcBorders>
+              <w:top w:val="nil"/>
+              <w:left w:val="nil"/>
+              <w:bottom w:val="nil"/>
+              <w:right w:val="nil"/>
+            </w:tcBorders>
+            <w:shd w:val="clear" w:color="auto" w:fill="auto"/>
+            <w:noWrap/>
+            <w:vAlign w:val="bottom"/>
+            <w:hideMark/>
+          </w:tcPr>
+          <w:p>
+            <w:pPr>
+              <w:spacing w:after="0" w:line="240" w:lineRule="auto"/>
+              <w:jc w:val="right"/>
+              <w:rPr>
+                <w:rFonts w:ascii="Calibri" w:eastAsia="Times New Roman" w:hAnsi="Calibri" w:cs="Calibri"/>
+                <w:color w:val="000000"/>
+                <w:sz w:val="22"/>
+                <w:szCs w:val="22"/>
+              </w:rPr>
+            </w:pPr>
+            <w:r>
+              <w:rPr>
+                <w:rFonts w:ascii="Calibri" w:eastAsia="Times New Roman" w:hAnsi="Calibri" w:cs="Calibri"/>
+                <w:color w:val="000000"/>
+                <w:sz w:val="22"/>
+                <w:szCs w:val="22"/>
+              </w:rPr>
+              <w:t>2</w:t>
+            </w:r>
+          </w:p>
+        </w:tc>
+        <w:tc>
+          <w:tcPr>
+            <w:tcW w:w="1080" w:type="dxa"/>
+            <w:tcBorders>
+              <w:top w:val="nil"/>
+              <w:left w:val="nil"/>
+              <w:bottom w:val="nil"/>
+              <w:right w:val="nil"/>
+            </w:tcBorders>
+            <w:shd w:val="clear" w:color="auto" w:fill="auto"/>
+            <w:noWrap/>
+            <w:vAlign w:val="bottom"/>
+            <w:hideMark/>
+          </w:tcPr>
+          <w:p>
+            <w:pPr>
+              <w:spacing w:after="0" w:line="240" w:lineRule="auto"/>
+              <w:jc w:val="right"/>
+              <w:rPr>
+                <w:rFonts w:ascii="Calibri" w:eastAsia="Times New Roman" w:hAnsi="Calibri" w:cs="Calibri"/>
+                <w:color w:val="000000"/>
+                <w:sz w:val="22"/>
+                <w:szCs w:val="22"/>
+              </w:rPr>
+            </w:pPr>
+            <w:r>
+              <w:rPr>
+                <w:rFonts w:ascii="Calibri" w:eastAsia="Times New Roman" w:hAnsi="Calibri" w:cs="Calibri"/>
+                <w:color w:val="000000"/>
+                <w:sz w:val="22"/>
+                <w:szCs w:val="22"/>
+              </w:rPr>
+              <w:t>1.99</w:t>
+            </w:r>
+          </w:p>
+        </w:tc>
+        <w:tc>
+          <w:tcPr>
+            <w:tcW w:w="1020" w:type="dxa"/>
+            <w:tcBorders>
+              <w:top w:val="nil"/>
+              <w:left w:val="nil"/>
+              <w:bottom w:val="nil"/>
+              <w:right w:val="nil"/>
+            </w:tcBorders>
+            <w:shd w:val="clear" w:color="auto" w:fill="auto"/>
+            <w:noWrap/>
+            <w:vAlign w:val="bottom"/>
+            <w:hideMark/>
+          </w:tcPr>
+          <w:p>
+            <w:pPr>
+              <w:spacing w:after="0" w:line="240" w:lineRule="auto"/>
+              <w:jc w:val="right"/>
+              <w:rPr>
+                <w:rFonts w:ascii="Calibri" w:eastAsia="Times New Roman" w:hAnsi="Calibri" w:cs="Calibri"/>
+                <w:color w:val="000000"/>
+                <w:sz w:val="22"/>
+                <w:szCs w:val="22"/>
+              </w:rPr>
+            </w:pPr>
+            <w:r>
+              <w:rPr>
+                <w:rFonts w:ascii="Calibri" w:eastAsia="Times New Roman" w:hAnsi="Calibri" w:cs="Calibri"/>
+                <w:color w:val="000000"/>
+                <w:sz w:val="22"/>
+                <w:szCs w:val="22"/>
+              </w:rPr>
+              <w:t>3.98</w:t>
+            </w:r>
+          </w:p>
+        </w:tc>
+        <w:tc>
+          <w:tcPr>
+            <w:tcW w:w="1818" w:type="dxa"/>
+            <w:tcBorders>
+              <w:top w:val="nil"/>
+              <w:left w:val="nil"/>
+              <w:bottom w:val="nil"/>
+              <w:right w:val="nil"/>
+            </w:tcBorders>
+            <w:shd w:val="clear" w:color="auto" w:fill="auto"/>
+            <w:noWrap/>
+            <w:vAlign w:val="bottom"/>
+            <w:hideMark/>
+          </w:tcPr>
+          <w:p>
+            <w:pPr>
+              <w:spacing w:after="0" w:line="240" w:lineRule="auto"/>
+              <w:rPr>
+                <w:rFonts w:ascii="Calibri" w:eastAsia="Times New Roman" w:hAnsi="Calibri" w:cs="Calibri"/>
+                <w:color w:val="000000"/>
+                <w:sz w:val="22"/>
+                <w:szCs w:val="22"/>
+              </w:rPr>
+            </w:pPr>
+            <w:r>
+              <w:rPr>
+                <w:rFonts w:ascii="Calibri" w:eastAsia="Times New Roman" w:hAnsi="Calibri" w:cs="Calibri"/>
+                <w:color w:val="000000"/>
+                <w:sz w:val="22"/>
+                <w:szCs w:val="22"/>
+              </w:rPr>
+              <w:t>Amazon.de</w:t>
+            </w:r>
+          </w:p>
+        </w:tc>
+      </w:tr>
+      <w:tr>
+        <w:trPr>
+          <w:trHeight w:val="292"/>
+        </w:trPr>
+        <w:tc>
+          <w:tcPr>
+            <w:tcW w:w="4000" w:type="dxa"/>
+            <w:tcBorders>
+              <w:top w:val="nil"/>
+              <w:left w:val="nil"/>
+              <w:bottom w:val="nil"/>
+              <w:right w:val="nil"/>
+            </w:tcBorders>
+            <w:shd w:val="clear" w:color="auto" w:fill="auto"/>
+            <w:noWrap/>
+            <w:vAlign w:val="bottom"/>
+            <w:hideMark/>
+          </w:tcPr>
+          <w:p>
+            <w:pPr>
+              <w:spacing w:after="0" w:line="240" w:lineRule="auto"/>
+              <w:rPr>
+                <w:rFonts w:ascii="Calibri" w:eastAsia="Times New Roman" w:hAnsi="Calibri" w:cs="Calibri"/>
+                <w:color w:val="000000"/>
+                <w:sz w:val="22"/>
+                <w:szCs w:val="22"/>
+              </w:rPr>
+            </w:pPr>
+            <w:r>
+              <w:rPr>
+                <w:rFonts w:ascii="Calibri" w:eastAsia="Times New Roman" w:hAnsi="Calibri" w:cs="Calibri"/>
+                <w:color w:val="000000"/>
+                <w:sz w:val="22"/>
+                <w:szCs w:val="22"/>
+              </w:rPr>
+              <w:t>Wire nuts (50 piece package)</w:t>
+            </w:r>
+          </w:p>
+        </w:tc>
+        <w:tc>
+          <w:tcPr>
+            <w:tcW w:w="1020" w:type="dxa"/>
+            <w:tcBorders>
+              <w:top w:val="nil"/>
+              <w:left w:val="nil"/>
+              <w:bottom w:val="nil"/>
+              <w:right w:val="nil"/>
+            </w:tcBorders>
+            <w:shd w:val="clear" w:color="auto" w:fill="auto"/>
+            <w:noWrap/>
+            <w:vAlign w:val="bottom"/>
+            <w:hideMark/>
+          </w:tcPr>
+          <w:p>
+            <w:pPr>
+              <w:spacing w:after="0" w:line="240" w:lineRule="auto"/>
+              <w:jc w:val="right"/>
+              <w:rPr>
+                <w:rFonts w:ascii="Calibri" w:eastAsia="Times New Roman" w:hAnsi="Calibri" w:cs="Calibri"/>
+                <w:color w:val="000000"/>
+                <w:sz w:val="22"/>
+                <w:szCs w:val="22"/>
+              </w:rPr>
+            </w:pPr>
+            <w:r>
+              <w:rPr>
+                <w:rFonts w:ascii="Calibri" w:eastAsia="Times New Roman" w:hAnsi="Calibri" w:cs="Calibri"/>
+                <w:color w:val="000000"/>
+                <w:sz w:val="22"/>
+                <w:szCs w:val="22"/>
+              </w:rPr>
+              <w:t>2</w:t>
+            </w:r>
+          </w:p>
+        </w:tc>
+        <w:tc>
+          <w:tcPr>
+            <w:tcW w:w="1080" w:type="dxa"/>
+            <w:tcBorders>
+              <w:top w:val="nil"/>
+              <w:left w:val="nil"/>
+              <w:bottom w:val="nil"/>
+              <w:right w:val="nil"/>
+            </w:tcBorders>
+            <w:shd w:val="clear" w:color="auto" w:fill="auto"/>
+            <w:noWrap/>
+            <w:vAlign w:val="bottom"/>
+            <w:hideMark/>
+          </w:tcPr>
+          <w:p>
+            <w:pPr>
+              <w:spacing w:after="0" w:line="240" w:lineRule="auto"/>
+              <w:jc w:val="right"/>
+              <w:rPr>
+                <w:rFonts w:ascii="Calibri" w:eastAsia="Times New Roman" w:hAnsi="Calibri" w:cs="Calibri"/>
+                <w:color w:val="000000"/>
+                <w:sz w:val="22"/>
+                <w:szCs w:val="22"/>
+              </w:rPr>
+            </w:pPr>
+            <w:r>
+              <w:rPr>
+                <w:rFonts w:ascii="Calibri" w:eastAsia="Times New Roman" w:hAnsi="Calibri" w:cs="Calibri"/>
+                <w:color w:val="000000"/>
+                <w:sz w:val="22"/>
+                <w:szCs w:val="22"/>
+              </w:rPr>
+              <w:t>6.69</w:t>
+            </w:r>
+          </w:p>
+        </w:tc>
+        <w:tc>
+          <w:tcPr>
+            <w:tcW w:w="1020" w:type="dxa"/>
+            <w:tcBorders>
+              <w:top w:val="nil"/>
+              <w:left w:val="nil"/>
+              <w:bottom w:val="nil"/>
+              <w:right w:val="nil"/>
+            </w:tcBorders>
+            <w:shd w:val="clear" w:color="auto" w:fill="auto"/>
+            <w:noWrap/>
+            <w:vAlign w:val="bottom"/>
+            <w:hideMark/>
+          </w:tcPr>
+          <w:p>
+            <w:pPr>
+              <w:spacing w:after="0" w:line="240" w:lineRule="auto"/>
+              <w:jc w:val="right"/>
+              <w:rPr>
+                <w:rFonts w:ascii="Calibri" w:eastAsia="Times New Roman" w:hAnsi="Calibri" w:cs="Calibri"/>
+                <w:color w:val="000000"/>
+                <w:sz w:val="22"/>
+                <w:szCs w:val="22"/>
+              </w:rPr>
+            </w:pPr>
+            <w:r>
+              <w:rPr>
+                <w:rFonts w:ascii="Calibri" w:eastAsia="Times New Roman" w:hAnsi="Calibri" w:cs="Calibri"/>
+                <w:color w:val="000000"/>
+                <w:sz w:val="22"/>
+                <w:szCs w:val="22"/>
+              </w:rPr>
+              <w:t>13.38</w:t>
+            </w:r>
+          </w:p>
+        </w:tc>
+        <w:tc>
+          <w:tcPr>
+            <w:tcW w:w="1818" w:type="dxa"/>
+            <w:tcBorders>
+              <w:top w:val="nil"/>
+              <w:left w:val="nil"/>
+              <w:bottom w:val="nil"/>
+              <w:right w:val="nil"/>
+            </w:tcBorders>
+            <w:shd w:val="clear" w:color="auto" w:fill="auto"/>
+            <w:noWrap/>
+            <w:vAlign w:val="bottom"/>
+            <w:hideMark/>
+          </w:tcPr>
+          <w:p>
+            <w:pPr>
+              <w:spacing w:after="0" w:line="240" w:lineRule="auto"/>
+              <w:rPr>
+                <w:rFonts w:ascii="Calibri" w:eastAsia="Times New Roman" w:hAnsi="Calibri" w:cs="Calibri"/>
+                <w:color w:val="000000"/>
+                <w:sz w:val="22"/>
+                <w:szCs w:val="22"/>
+              </w:rPr>
+            </w:pPr>
+            <w:r>
+              <w:rPr>
+                <w:rFonts w:ascii="Calibri" w:eastAsia="Times New Roman" w:hAnsi="Calibri" w:cs="Calibri"/>
+                <w:color w:val="000000"/>
+                <w:sz w:val="22"/>
+                <w:szCs w:val="22"/>
+              </w:rPr>
+              <w:t>GAMMA</w:t>
+            </w:r>
+          </w:p>
+        </w:tc>
+      </w:tr>
+      <w:tr>
+        <w:trPr>
+          <w:trHeight w:val="292"/>
+        </w:trPr>
+        <w:tc>
+          <w:tcPr>
+            <w:tcW w:w="4000" w:type="dxa"/>
+            <w:tcBorders>
+              <w:top w:val="nil"/>
+              <w:left w:val="nil"/>
+              <w:bottom w:val="nil"/>
+              <w:right w:val="nil"/>
+            </w:tcBorders>
+            <w:shd w:val="clear" w:color="auto" w:fill="auto"/>
+            <w:noWrap/>
+            <w:vAlign w:val="bottom"/>
+            <w:hideMark/>
+          </w:tcPr>
+          <w:p>
+            <w:pPr>
+              <w:spacing w:after="0" w:line="240" w:lineRule="auto"/>
+              <w:rPr>
+                <w:rFonts w:ascii="Calibri" w:eastAsia="Times New Roman" w:hAnsi="Calibri" w:cs="Calibri"/>
+                <w:color w:val="000000"/>
+                <w:sz w:val="22"/>
+                <w:szCs w:val="22"/>
+              </w:rPr>
+            </w:pPr>
+            <w:r>
+              <w:rPr>
+                <w:rFonts w:ascii="Calibri" w:eastAsia="Times New Roman" w:hAnsi="Calibri" w:cs="Calibri"/>
+                <w:color w:val="000000"/>
+                <w:sz w:val="22"/>
+                <w:szCs w:val="22"/>
+              </w:rPr>
+              <w:t>Claw Hammer</w:t>
+            </w:r>
+          </w:p>
+        </w:tc>
+        <w:tc>
+          <w:tcPr>
+            <w:tcW w:w="1020" w:type="dxa"/>
+            <w:tcBorders>
+              <w:top w:val="nil"/>
+              <w:left w:val="nil"/>
+              <w:bottom w:val="nil"/>
+              <w:right w:val="nil"/>
+            </w:tcBorders>
+            <w:shd w:val="clear" w:color="auto" w:fill="auto"/>
+            <w:noWrap/>
+            <w:vAlign w:val="bottom"/>
+            <w:hideMark/>
+          </w:tcPr>
+          <w:p>
+            <w:pPr>
+              <w:spacing w:after="0" w:line="240" w:lineRule="auto"/>
+              <w:jc w:val="right"/>
+              <w:rPr>
+                <w:rFonts w:ascii="Calibri" w:eastAsia="Times New Roman" w:hAnsi="Calibri" w:cs="Calibri"/>
+                <w:color w:val="000000"/>
+                <w:sz w:val="22"/>
+                <w:szCs w:val="22"/>
+              </w:rPr>
+            </w:pPr>
+            <w:r>
+              <w:rPr>
+                <w:rFonts w:ascii="Calibri" w:eastAsia="Times New Roman" w:hAnsi="Calibri" w:cs="Calibri"/>
+                <w:color w:val="000000"/>
+                <w:sz w:val="22"/>
+                <w:szCs w:val="22"/>
+              </w:rPr>
+              <w:t>2</w:t>
+            </w:r>
+          </w:p>
+        </w:tc>
+        <w:tc>
+          <w:tcPr>
+            <w:tcW w:w="1080" w:type="dxa"/>
+            <w:tcBorders>
+              <w:top w:val="nil"/>
+              <w:left w:val="nil"/>
+              <w:bottom w:val="nil"/>
+              <w:right w:val="nil"/>
+            </w:tcBorders>
+            <w:shd w:val="clear" w:color="auto" w:fill="auto"/>
+            <w:noWrap/>
+            <w:vAlign w:val="bottom"/>
+            <w:hideMark/>
+          </w:tcPr>
+          <w:p>
+            <w:pPr>
+              <w:spacing w:after="0" w:line="240" w:lineRule="auto"/>
+              <w:jc w:val="right"/>
+              <w:rPr>
+                <w:rFonts w:ascii="Calibri" w:eastAsia="Times New Roman" w:hAnsi="Calibri" w:cs="Calibri"/>
+                <w:color w:val="000000"/>
+                <w:sz w:val="22"/>
+                <w:szCs w:val="22"/>
+              </w:rPr>
+            </w:pPr>
+            <w:r>
+              <w:rPr>
+                <w:rFonts w:ascii="Calibri" w:eastAsia="Times New Roman" w:hAnsi="Calibri" w:cs="Calibri"/>
+                <w:color w:val="000000"/>
+                <w:sz w:val="22"/>
+                <w:szCs w:val="22"/>
+              </w:rPr>
+              <w:t>10</w:t>
+            </w:r>
+          </w:p>
+        </w:tc>
+        <w:tc>
+          <w:tcPr>
+            <w:tcW w:w="1020" w:type="dxa"/>
+            <w:tcBorders>
+              <w:top w:val="nil"/>
+              <w:left w:val="nil"/>
+              <w:bottom w:val="nil"/>
+              <w:right w:val="nil"/>
+            </w:tcBorders>
+            <w:shd w:val="clear" w:color="auto" w:fill="auto"/>
+            <w:noWrap/>
+            <w:vAlign w:val="bottom"/>
+            <w:hideMark/>
+          </w:tcPr>
+          <w:p>
+            <w:pPr>
+              <w:spacing w:after="0" w:line="240" w:lineRule="auto"/>
+              <w:jc w:val="right"/>
+              <w:rPr>
+                <w:rFonts w:ascii="Calibri" w:eastAsia="Times New Roman" w:hAnsi="Calibri" w:cs="Calibri"/>
+                <w:color w:val="000000"/>
+                <w:sz w:val="22"/>
+                <w:szCs w:val="22"/>
+              </w:rPr>
+            </w:pPr>
+            <w:r>
+              <w:rPr>
+                <w:rFonts w:ascii="Calibri" w:eastAsia="Times New Roman" w:hAnsi="Calibri" w:cs="Calibri"/>
+                <w:color w:val="000000"/>
+                <w:sz w:val="22"/>
+                <w:szCs w:val="22"/>
+              </w:rPr>
+              <w:t>20</w:t>
+            </w:r>
+          </w:p>
+        </w:tc>
+        <w:tc>
+          <w:tcPr>
+            <w:tcW w:w="1818" w:type="dxa"/>
+            <w:tcBorders>
+              <w:top w:val="nil"/>
+              <w:left w:val="nil"/>
+              <w:bottom w:val="nil"/>
+              <w:right w:val="nil"/>
+            </w:tcBorders>
+            <w:shd w:val="clear" w:color="auto" w:fill="auto"/>
+            <w:noWrap/>
+            <w:vAlign w:val="bottom"/>
+            <w:hideMark/>
+          </w:tcPr>
+          <w:p>
+            <w:pPr>
+              <w:spacing w:after="0" w:line="240" w:lineRule="auto"/>
+              <w:rPr>
+                <w:rFonts w:ascii="Calibri" w:eastAsia="Times New Roman" w:hAnsi="Calibri" w:cs="Calibri"/>
+                <w:color w:val="000000"/>
+                <w:sz w:val="22"/>
+                <w:szCs w:val="22"/>
+              </w:rPr>
+            </w:pPr>
+            <w:r>
+              <w:rPr>
+                <w:rFonts w:ascii="Calibri" w:eastAsia="Times New Roman" w:hAnsi="Calibri" w:cs="Calibri"/>
+                <w:color w:val="000000"/>
+                <w:sz w:val="22"/>
+                <w:szCs w:val="22"/>
+              </w:rPr>
+              <w:t>GAMMA</w:t>
+            </w:r>
+          </w:p>
+        </w:tc>
+      </w:tr>
+      <w:tr>
+        <w:trPr>
+          <w:trHeight w:val="292"/>
+        </w:trPr>
+        <w:tc>
+          <w:tcPr>
+            <w:tcW w:w="4000" w:type="dxa"/>
+            <w:tcBorders>
+              <w:top w:val="nil"/>
+              <w:left w:val="nil"/>
+              <w:bottom w:val="nil"/>
+              <w:right w:val="nil"/>
+            </w:tcBorders>
+            <w:shd w:val="clear" w:color="auto" w:fill="auto"/>
+            <w:noWrap/>
+            <w:vAlign w:val="bottom"/>
+            <w:hideMark/>
+          </w:tcPr>
+          <w:p>
+            <w:pPr>
+              <w:spacing w:after="0" w:line="240" w:lineRule="auto"/>
+              <w:rPr>
+                <w:rFonts w:ascii="Calibri" w:eastAsia="Times New Roman" w:hAnsi="Calibri" w:cs="Calibri"/>
+                <w:color w:val="000000"/>
+                <w:sz w:val="22"/>
+                <w:szCs w:val="22"/>
+              </w:rPr>
+            </w:pPr>
+            <w:r>
+              <w:rPr>
+                <w:rFonts w:ascii="Calibri" w:eastAsia="Times New Roman" w:hAnsi="Calibri" w:cs="Calibri"/>
+                <w:color w:val="000000"/>
+                <w:sz w:val="22"/>
+                <w:szCs w:val="22"/>
+              </w:rPr>
+              <w:t>Hand saw</w:t>
+            </w:r>
+          </w:p>
+        </w:tc>
+        <w:tc>
+          <w:tcPr>
+            <w:tcW w:w="1020" w:type="dxa"/>
+            <w:tcBorders>
+              <w:top w:val="nil"/>
+              <w:left w:val="nil"/>
+              <w:bottom w:val="nil"/>
+              <w:right w:val="nil"/>
+            </w:tcBorders>
+            <w:shd w:val="clear" w:color="auto" w:fill="auto"/>
+            <w:noWrap/>
+            <w:vAlign w:val="bottom"/>
+            <w:hideMark/>
+          </w:tcPr>
+          <w:p>
+            <w:pPr>
+              <w:spacing w:after="0" w:line="240" w:lineRule="auto"/>
+              <w:jc w:val="right"/>
+              <w:rPr>
+                <w:rFonts w:ascii="Calibri" w:eastAsia="Times New Roman" w:hAnsi="Calibri" w:cs="Calibri"/>
+                <w:color w:val="000000"/>
+                <w:sz w:val="22"/>
+                <w:szCs w:val="22"/>
+              </w:rPr>
+            </w:pPr>
+            <w:r>
+              <w:rPr>
+                <w:rFonts w:ascii="Calibri" w:eastAsia="Times New Roman" w:hAnsi="Calibri" w:cs="Calibri"/>
+                <w:color w:val="000000"/>
+                <w:sz w:val="22"/>
+                <w:szCs w:val="22"/>
+              </w:rPr>
+              <w:t>1</w:t>
+            </w:r>
+          </w:p>
+        </w:tc>
+        <w:tc>
+          <w:tcPr>
+            <w:tcW w:w="1080" w:type="dxa"/>
+            <w:tcBorders>
+              <w:top w:val="nil"/>
+              <w:left w:val="nil"/>
+              <w:bottom w:val="nil"/>
+              <w:right w:val="nil"/>
+            </w:tcBorders>
+            <w:shd w:val="clear" w:color="auto" w:fill="auto"/>
+            <w:noWrap/>
+            <w:vAlign w:val="bottom"/>
+            <w:hideMark/>
+          </w:tcPr>
+          <w:p>
+            <w:pPr>
+              <w:spacing w:after="0" w:line="240" w:lineRule="auto"/>
+              <w:jc w:val="right"/>
+              <w:rPr>
+                <w:rFonts w:ascii="Calibri" w:eastAsia="Times New Roman" w:hAnsi="Calibri" w:cs="Calibri"/>
+                <w:color w:val="000000"/>
+                <w:sz w:val="22"/>
+                <w:szCs w:val="22"/>
+              </w:rPr>
+            </w:pPr>
+            <w:r>
+              <w:rPr>
+                <w:rFonts w:ascii="Calibri" w:eastAsia="Times New Roman" w:hAnsi="Calibri" w:cs="Calibri"/>
+                <w:color w:val="000000"/>
+                <w:sz w:val="22"/>
+                <w:szCs w:val="22"/>
+              </w:rPr>
+              <w:t>20</w:t>
+            </w:r>
+          </w:p>
+        </w:tc>
+        <w:tc>
+          <w:tcPr>
+            <w:tcW w:w="1020" w:type="dxa"/>
+            <w:tcBorders>
+              <w:top w:val="nil"/>
+              <w:left w:val="nil"/>
+              <w:bottom w:val="nil"/>
+              <w:right w:val="nil"/>
+            </w:tcBorders>
+            <w:shd w:val="clear" w:color="auto" w:fill="auto"/>
+            <w:noWrap/>
+            <w:vAlign w:val="bottom"/>
+            <w:hideMark/>
+          </w:tcPr>
+          <w:p>
+            <w:pPr>
+              <w:spacing w:after="0" w:line="240" w:lineRule="auto"/>
+              <w:jc w:val="right"/>
+              <w:rPr>
+                <w:rFonts w:ascii="Calibri" w:eastAsia="Times New Roman" w:hAnsi="Calibri" w:cs="Calibri"/>
+                <w:color w:val="000000"/>
+                <w:sz w:val="22"/>
+                <w:szCs w:val="22"/>
+              </w:rPr>
+            </w:pPr>
+            <w:r>
+              <w:rPr>
+                <w:rFonts w:ascii="Calibri" w:eastAsia="Times New Roman" w:hAnsi="Calibri" w:cs="Calibri"/>
+                <w:color w:val="000000"/>
+                <w:sz w:val="22"/>
+                <w:szCs w:val="22"/>
+              </w:rPr>
+              <w:t>20</w:t>
+            </w:r>
+          </w:p>
+        </w:tc>
+        <w:tc>
+          <w:tcPr>
+            <w:tcW w:w="1818" w:type="dxa"/>
+            <w:tcBorders>
+              <w:top w:val="nil"/>
+              <w:left w:val="nil"/>
+              <w:bottom w:val="nil"/>
+              <w:right w:val="nil"/>
+            </w:tcBorders>
+            <w:shd w:val="clear" w:color="auto" w:fill="auto"/>
+            <w:noWrap/>
+            <w:vAlign w:val="bottom"/>
+            <w:hideMark/>
+          </w:tcPr>
+          <w:p>
+            <w:pPr>
+              <w:spacing w:after="0" w:line="240" w:lineRule="auto"/>
+              <w:rPr>
+                <w:rFonts w:ascii="Calibri" w:eastAsia="Times New Roman" w:hAnsi="Calibri" w:cs="Calibri"/>
+                <w:color w:val="000000"/>
+                <w:sz w:val="22"/>
+                <w:szCs w:val="22"/>
+              </w:rPr>
+            </w:pPr>
+            <w:r>
+              <w:rPr>
+                <w:rFonts w:ascii="Calibri" w:eastAsia="Times New Roman" w:hAnsi="Calibri" w:cs="Calibri"/>
+                <w:color w:val="000000"/>
+                <w:sz w:val="22"/>
+                <w:szCs w:val="22"/>
+              </w:rPr>
+              <w:t>GAMMA</w:t>
+            </w:r>
+          </w:p>
+        </w:tc>
+      </w:tr>
+      <w:tr>
+        <w:trPr>
+          <w:trHeight w:val="292"/>
+        </w:trPr>
+        <w:tc>
+          <w:tcPr>
+            <w:tcW w:w="4000" w:type="dxa"/>
+            <w:tcBorders>
+              <w:top w:val="nil"/>
+              <w:left w:val="nil"/>
+              <w:bottom w:val="nil"/>
+              <w:right w:val="nil"/>
+            </w:tcBorders>
+            <w:shd w:val="clear" w:color="auto" w:fill="auto"/>
+            <w:noWrap/>
+            <w:vAlign w:val="bottom"/>
+            <w:hideMark/>
+          </w:tcPr>
+          <w:p>
+            <w:pPr>
+              <w:spacing w:after="0" w:line="240" w:lineRule="auto"/>
+              <w:rPr>
+                <w:rFonts w:ascii="Calibri" w:eastAsia="Times New Roman" w:hAnsi="Calibri" w:cs="Calibri"/>
+                <w:color w:val="000000"/>
+                <w:sz w:val="22"/>
+                <w:szCs w:val="22"/>
+              </w:rPr>
+            </w:pPr>
+            <w:r>
+              <w:rPr>
+                <w:rFonts w:ascii="Calibri" w:eastAsia="Times New Roman" w:hAnsi="Calibri" w:cs="Calibri"/>
+                <w:color w:val="000000"/>
+                <w:sz w:val="22"/>
+                <w:szCs w:val="22"/>
+              </w:rPr>
+              <w:t>Hot glue gun</w:t>
+            </w:r>
+          </w:p>
+        </w:tc>
+        <w:tc>
+          <w:tcPr>
+            <w:tcW w:w="1020" w:type="dxa"/>
+            <w:tcBorders>
+              <w:top w:val="nil"/>
+              <w:left w:val="nil"/>
+              <w:bottom w:val="nil"/>
+              <w:right w:val="nil"/>
+            </w:tcBorders>
+            <w:shd w:val="clear" w:color="auto" w:fill="auto"/>
+            <w:noWrap/>
+            <w:vAlign w:val="bottom"/>
+            <w:hideMark/>
+          </w:tcPr>
+          <w:p>
+            <w:pPr>
+              <w:spacing w:after="0" w:line="240" w:lineRule="auto"/>
+              <w:jc w:val="right"/>
+              <w:rPr>
+                <w:rFonts w:ascii="Calibri" w:eastAsia="Times New Roman" w:hAnsi="Calibri" w:cs="Calibri"/>
+                <w:color w:val="000000"/>
+                <w:sz w:val="22"/>
+                <w:szCs w:val="22"/>
+              </w:rPr>
+            </w:pPr>
+            <w:r>
+              <w:rPr>
+                <w:rFonts w:ascii="Calibri" w:eastAsia="Times New Roman" w:hAnsi="Calibri" w:cs="Calibri"/>
+                <w:color w:val="000000"/>
+                <w:sz w:val="22"/>
+                <w:szCs w:val="22"/>
+              </w:rPr>
+              <w:t>1</w:t>
+            </w:r>
+          </w:p>
+        </w:tc>
+        <w:tc>
+          <w:tcPr>
+            <w:tcW w:w="1080" w:type="dxa"/>
+            <w:tcBorders>
+              <w:top w:val="nil"/>
+              <w:left w:val="nil"/>
+              <w:bottom w:val="nil"/>
+              <w:right w:val="nil"/>
+            </w:tcBorders>
+            <w:shd w:val="clear" w:color="auto" w:fill="auto"/>
+            <w:noWrap/>
+            <w:vAlign w:val="bottom"/>
+            <w:hideMark/>
+          </w:tcPr>
+          <w:p>
+            <w:pPr>
+              <w:spacing w:after="0" w:line="240" w:lineRule="auto"/>
+              <w:jc w:val="right"/>
+              <w:rPr>
+                <w:rFonts w:ascii="Calibri" w:eastAsia="Times New Roman" w:hAnsi="Calibri" w:cs="Calibri"/>
+                <w:color w:val="000000"/>
+                <w:sz w:val="22"/>
+                <w:szCs w:val="22"/>
+              </w:rPr>
+            </w:pPr>
+            <w:r>
+              <w:rPr>
+                <w:rFonts w:ascii="Calibri" w:eastAsia="Times New Roman" w:hAnsi="Calibri" w:cs="Calibri"/>
+                <w:color w:val="000000"/>
+                <w:sz w:val="22"/>
+                <w:szCs w:val="22"/>
+              </w:rPr>
+              <w:t>17.99</w:t>
+            </w:r>
+          </w:p>
+        </w:tc>
+        <w:tc>
+          <w:tcPr>
+            <w:tcW w:w="1020" w:type="dxa"/>
+            <w:tcBorders>
+              <w:top w:val="nil"/>
+              <w:left w:val="nil"/>
+              <w:bottom w:val="nil"/>
+              <w:right w:val="nil"/>
+            </w:tcBorders>
+            <w:shd w:val="clear" w:color="auto" w:fill="auto"/>
+            <w:noWrap/>
+            <w:vAlign w:val="bottom"/>
+            <w:hideMark/>
+          </w:tcPr>
+          <w:p>
+            <w:pPr>
+              <w:spacing w:after="0" w:line="240" w:lineRule="auto"/>
+              <w:jc w:val="right"/>
+              <w:rPr>
+                <w:rFonts w:ascii="Calibri" w:eastAsia="Times New Roman" w:hAnsi="Calibri" w:cs="Calibri"/>
+                <w:color w:val="000000"/>
+                <w:sz w:val="22"/>
+                <w:szCs w:val="22"/>
+              </w:rPr>
+            </w:pPr>
+            <w:r>
+              <w:rPr>
+                <w:rFonts w:ascii="Calibri" w:eastAsia="Times New Roman" w:hAnsi="Calibri" w:cs="Calibri"/>
+                <w:color w:val="000000"/>
+                <w:sz w:val="22"/>
+                <w:szCs w:val="22"/>
+              </w:rPr>
+              <w:t>17.99</w:t>
+            </w:r>
+          </w:p>
+        </w:tc>
+        <w:tc>
+          <w:tcPr>
+            <w:tcW w:w="1818" w:type="dxa"/>
+            <w:tcBorders>
+              <w:top w:val="nil"/>
+              <w:left w:val="nil"/>
+              <w:bottom w:val="nil"/>
+              <w:right w:val="nil"/>
+            </w:tcBorders>
+            <w:shd w:val="clear" w:color="auto" w:fill="auto"/>
+            <w:noWrap/>
+            <w:vAlign w:val="bottom"/>
+            <w:hideMark/>
+          </w:tcPr>
+          <w:p>
+            <w:pPr>
+              <w:spacing w:after="0" w:line="240" w:lineRule="auto"/>
+              <w:rPr>
+                <w:rFonts w:ascii="Calibri" w:eastAsia="Times New Roman" w:hAnsi="Calibri" w:cs="Calibri"/>
+                <w:color w:val="000000"/>
+                <w:sz w:val="22"/>
+                <w:szCs w:val="22"/>
+              </w:rPr>
+            </w:pPr>
+            <w:r>
+              <w:rPr>
+                <w:rFonts w:ascii="Calibri" w:eastAsia="Times New Roman" w:hAnsi="Calibri" w:cs="Calibri"/>
+                <w:color w:val="000000"/>
+                <w:sz w:val="22"/>
+                <w:szCs w:val="22"/>
+              </w:rPr>
+              <w:t>GAMMA</w:t>
+            </w:r>
+          </w:p>
+        </w:tc>
+      </w:tr>
+      <w:tr>
+        <w:trPr>
+          <w:trHeight w:val="292"/>
+        </w:trPr>
+        <w:tc>
+          <w:tcPr>
+            <w:tcW w:w="4000" w:type="dxa"/>
+            <w:tcBorders>
+              <w:top w:val="nil"/>
+              <w:left w:val="nil"/>
+              <w:bottom w:val="nil"/>
+              <w:right w:val="nil"/>
+            </w:tcBorders>
+            <w:shd w:val="clear" w:color="auto" w:fill="auto"/>
+            <w:noWrap/>
+            <w:vAlign w:val="bottom"/>
+            <w:hideMark/>
+          </w:tcPr>
+          <w:p>
+            <w:pPr>
+              <w:spacing w:after="0" w:line="240" w:lineRule="auto"/>
+              <w:rPr>
+                <w:rFonts w:ascii="Calibri" w:eastAsia="Times New Roman" w:hAnsi="Calibri" w:cs="Calibri"/>
+                <w:color w:val="000000"/>
+                <w:sz w:val="22"/>
+                <w:szCs w:val="22"/>
+              </w:rPr>
+            </w:pPr>
+            <w:r>
+              <w:rPr>
+                <w:rFonts w:ascii="Calibri" w:eastAsia="Times New Roman" w:hAnsi="Calibri" w:cs="Calibri"/>
+                <w:color w:val="000000"/>
+                <w:sz w:val="22"/>
+                <w:szCs w:val="22"/>
+              </w:rPr>
+              <w:t>Hot glue sticks (bag, 24 pieces)</w:t>
+            </w:r>
+          </w:p>
+        </w:tc>
+        <w:tc>
+          <w:tcPr>
+            <w:tcW w:w="1020" w:type="dxa"/>
+            <w:tcBorders>
+              <w:top w:val="nil"/>
+              <w:left w:val="nil"/>
+              <w:bottom w:val="nil"/>
+              <w:right w:val="nil"/>
+            </w:tcBorders>
+            <w:shd w:val="clear" w:color="auto" w:fill="auto"/>
+            <w:noWrap/>
+            <w:vAlign w:val="bottom"/>
+            <w:hideMark/>
+          </w:tcPr>
+          <w:p>
+            <w:pPr>
+              <w:spacing w:after="0" w:line="240" w:lineRule="auto"/>
+              <w:jc w:val="right"/>
+              <w:rPr>
+                <w:rFonts w:ascii="Calibri" w:eastAsia="Times New Roman" w:hAnsi="Calibri" w:cs="Calibri"/>
+                <w:color w:val="000000"/>
+                <w:sz w:val="22"/>
+                <w:szCs w:val="22"/>
+              </w:rPr>
+            </w:pPr>
+            <w:r>
+              <w:rPr>
+                <w:rFonts w:ascii="Calibri" w:eastAsia="Times New Roman" w:hAnsi="Calibri" w:cs="Calibri"/>
+                <w:color w:val="000000"/>
+                <w:sz w:val="22"/>
+                <w:szCs w:val="22"/>
+              </w:rPr>
+              <w:t>2</w:t>
+            </w:r>
+          </w:p>
+        </w:tc>
+        <w:tc>
+          <w:tcPr>
+            <w:tcW w:w="1080" w:type="dxa"/>
+            <w:tcBorders>
+              <w:top w:val="nil"/>
+              <w:left w:val="nil"/>
+              <w:bottom w:val="nil"/>
+              <w:right w:val="nil"/>
+            </w:tcBorders>
+            <w:shd w:val="clear" w:color="auto" w:fill="auto"/>
+            <w:noWrap/>
+            <w:vAlign w:val="bottom"/>
+            <w:hideMark/>
+          </w:tcPr>
+          <w:p>
+            <w:pPr>
+              <w:spacing w:after="0" w:line="240" w:lineRule="auto"/>
+              <w:jc w:val="right"/>
+              <w:rPr>
+                <w:rFonts w:ascii="Calibri" w:eastAsia="Times New Roman" w:hAnsi="Calibri" w:cs="Calibri"/>
+                <w:color w:val="000000"/>
+                <w:sz w:val="22"/>
+                <w:szCs w:val="22"/>
+              </w:rPr>
+            </w:pPr>
+            <w:r>
+              <w:rPr>
+                <w:rFonts w:ascii="Calibri" w:eastAsia="Times New Roman" w:hAnsi="Calibri" w:cs="Calibri"/>
+                <w:color w:val="000000"/>
+                <w:sz w:val="22"/>
+                <w:szCs w:val="22"/>
+              </w:rPr>
+              <w:t>4.19</w:t>
+            </w:r>
+          </w:p>
+        </w:tc>
+        <w:tc>
+          <w:tcPr>
+            <w:tcW w:w="1020" w:type="dxa"/>
+            <w:tcBorders>
+              <w:top w:val="nil"/>
+              <w:left w:val="nil"/>
+              <w:bottom w:val="nil"/>
+              <w:right w:val="nil"/>
+            </w:tcBorders>
+            <w:shd w:val="clear" w:color="auto" w:fill="auto"/>
+            <w:noWrap/>
+            <w:vAlign w:val="bottom"/>
+            <w:hideMark/>
+          </w:tcPr>
+          <w:p>
+            <w:pPr>
+              <w:spacing w:after="0" w:line="240" w:lineRule="auto"/>
+              <w:jc w:val="right"/>
+              <w:rPr>
+                <w:rFonts w:ascii="Calibri" w:eastAsia="Times New Roman" w:hAnsi="Calibri" w:cs="Calibri"/>
+                <w:color w:val="000000"/>
+                <w:sz w:val="22"/>
+                <w:szCs w:val="22"/>
+              </w:rPr>
+            </w:pPr>
+            <w:r>
+              <w:rPr>
+                <w:rFonts w:ascii="Calibri" w:eastAsia="Times New Roman" w:hAnsi="Calibri" w:cs="Calibri"/>
+                <w:color w:val="000000"/>
+                <w:sz w:val="22"/>
+                <w:szCs w:val="22"/>
+              </w:rPr>
+              <w:t>8.38</w:t>
+            </w:r>
+          </w:p>
+        </w:tc>
+        <w:tc>
+          <w:tcPr>
+            <w:tcW w:w="1818" w:type="dxa"/>
+            <w:tcBorders>
+              <w:top w:val="nil"/>
+              <w:left w:val="nil"/>
+              <w:bottom w:val="nil"/>
+              <w:right w:val="nil"/>
+            </w:tcBorders>
+            <w:shd w:val="clear" w:color="auto" w:fill="auto"/>
+            <w:noWrap/>
+            <w:vAlign w:val="bottom"/>
+            <w:hideMark/>
+          </w:tcPr>
+          <w:p>
+            <w:pPr>
+              <w:spacing w:after="0" w:line="240" w:lineRule="auto"/>
+              <w:rPr>
+                <w:rFonts w:ascii="Calibri" w:eastAsia="Times New Roman" w:hAnsi="Calibri" w:cs="Calibri"/>
+                <w:color w:val="000000"/>
+                <w:sz w:val="22"/>
+                <w:szCs w:val="22"/>
+              </w:rPr>
+            </w:pPr>
+            <w:r>
+              <w:rPr>
+                <w:rFonts w:ascii="Calibri" w:eastAsia="Times New Roman" w:hAnsi="Calibri" w:cs="Calibri"/>
+                <w:color w:val="000000"/>
+                <w:sz w:val="22"/>
+                <w:szCs w:val="22"/>
+              </w:rPr>
+              <w:t>GAMMA</w:t>
+            </w:r>
+          </w:p>
+        </w:tc>
+      </w:tr>
+      <w:tr>
+        <w:trPr>
+          <w:trHeight w:val="292"/>
+        </w:trPr>
+        <w:tc>
+          <w:tcPr>
+            <w:tcW w:w="4000" w:type="dxa"/>
+            <w:tcBorders>
+              <w:top w:val="nil"/>
+              <w:left w:val="nil"/>
+              <w:bottom w:val="nil"/>
+              <w:right w:val="nil"/>
+            </w:tcBorders>
+            <w:shd w:val="clear" w:color="auto" w:fill="auto"/>
+            <w:noWrap/>
+            <w:vAlign w:val="bottom"/>
+            <w:hideMark/>
+          </w:tcPr>
+          <w:p>
+            <w:pPr>
+              <w:spacing w:after="0" w:line="240" w:lineRule="auto"/>
+              <w:rPr>
+                <w:rFonts w:ascii="Calibri" w:eastAsia="Times New Roman" w:hAnsi="Calibri" w:cs="Calibri"/>
+                <w:b/>
+                <w:bCs/>
+                <w:color w:val="000000"/>
+                <w:sz w:val="22"/>
+                <w:szCs w:val="22"/>
+              </w:rPr>
+            </w:pPr>
+            <w:r>
+              <w:rPr>
+                <w:rFonts w:ascii="Calibri" w:eastAsia="Times New Roman" w:hAnsi="Calibri" w:cs="Calibri"/>
+                <w:b/>
+                <w:bCs/>
+                <w:color w:val="000000"/>
+                <w:sz w:val="22"/>
+                <w:szCs w:val="22"/>
+              </w:rPr>
+              <w:t>TOTAL</w:t>
+            </w:r>
+          </w:p>
+        </w:tc>
+        <w:tc>
+          <w:tcPr>
+            <w:tcW w:w="1020" w:type="dxa"/>
+            <w:tcBorders>
+              <w:top w:val="nil"/>
+              <w:left w:val="nil"/>
+              <w:bottom w:val="nil"/>
+              <w:right w:val="nil"/>
+            </w:tcBorders>
+            <w:shd w:val="clear" w:color="auto" w:fill="auto"/>
+            <w:noWrap/>
+            <w:vAlign w:val="bottom"/>
+            <w:hideMark/>
+          </w:tcPr>
+          <w:p>
+            <w:pPr>
+              <w:spacing w:after="0" w:line="240" w:lineRule="auto"/>
+              <w:rPr>
+                <w:rFonts w:ascii="Calibri" w:eastAsia="Times New Roman" w:hAnsi="Calibri" w:cs="Calibri"/>
+                <w:b/>
+                <w:bCs/>
+                <w:color w:val="000000"/>
+                <w:sz w:val="22"/>
+                <w:szCs w:val="22"/>
+              </w:rPr>
+            </w:pPr>
+          </w:p>
+        </w:tc>
+        <w:tc>
+          <w:tcPr>
+            <w:tcW w:w="1080" w:type="dxa"/>
+            <w:tcBorders>
+              <w:top w:val="nil"/>
+              <w:left w:val="nil"/>
+              <w:bottom w:val="nil"/>
+              <w:right w:val="nil"/>
+            </w:tcBorders>
+            <w:shd w:val="clear" w:color="auto" w:fill="auto"/>
+            <w:noWrap/>
+            <w:vAlign w:val="bottom"/>
+            <w:hideMark/>
+          </w:tcPr>
+          <w:p>
+            <w:pPr>
+              <w:spacing w:after="0" w:line="240" w:lineRule="auto"/>
+              <w:rPr>
+                <w:rFonts w:ascii="Times New Roman" w:eastAsia="Times New Roman" w:hAnsi="Times New Roman" w:cs="Times New Roman"/>
+              </w:rPr>
+            </w:pPr>
+          </w:p>
+        </w:tc>
+        <w:tc>
+          <w:tcPr>
+            <w:tcW w:w="1020" w:type="dxa"/>
+            <w:tcBorders>
+              <w:top w:val="nil"/>
+              <w:left w:val="nil"/>
+              <w:bottom w:val="nil"/>
+              <w:right w:val="nil"/>
+            </w:tcBorders>
+            <w:shd w:val="clear" w:color="auto" w:fill="auto"/>
+            <w:noWrap/>
+            <w:vAlign w:val="bottom"/>
+            <w:hideMark/>
+          </w:tcPr>
+          <w:p>
+            <w:pPr>
+              <w:spacing w:after="0" w:line="240" w:lineRule="auto"/>
+              <w:jc w:val="right"/>
+              <w:rPr>
+                <w:rFonts w:ascii="Calibri" w:eastAsia="Times New Roman" w:hAnsi="Calibri" w:cs="Calibri"/>
+                <w:b/>
+                <w:bCs/>
+                <w:color w:val="000000"/>
+                <w:sz w:val="22"/>
+                <w:szCs w:val="22"/>
+              </w:rPr>
+            </w:pPr>
+            <w:r>
+              <w:rPr>
+                <w:rFonts w:ascii="Calibri" w:eastAsia="Times New Roman" w:hAnsi="Calibri" w:cs="Calibri"/>
+                <w:b/>
+                <w:bCs/>
+                <w:color w:val="000000"/>
+                <w:sz w:val="22"/>
+                <w:szCs w:val="22"/>
+              </w:rPr>
+              <w:t>557.36</w:t>
+            </w:r>
+          </w:p>
+        </w:tc>
+        <w:tc>
+          <w:tcPr>
+            <w:tcW w:w="1818" w:type="dxa"/>
+            <w:tcBorders>
+              <w:top w:val="nil"/>
+              <w:left w:val="nil"/>
+              <w:bottom w:val="nil"/>
+              <w:right w:val="nil"/>
+            </w:tcBorders>
+            <w:shd w:val="clear" w:color="auto" w:fill="auto"/>
+            <w:noWrap/>
+            <w:vAlign w:val="bottom"/>
+            <w:hideMark/>
+          </w:tcPr>
+          <w:p>
+            <w:pPr>
+              <w:spacing w:after="0" w:line="240" w:lineRule="auto"/>
+              <w:jc w:val="right"/>
+              <w:rPr>
+                <w:rFonts w:ascii="Calibri" w:eastAsia="Times New Roman" w:hAnsi="Calibri" w:cs="Calibri"/>
+                <w:b/>
+                <w:bCs/>
+                <w:color w:val="000000"/>
+                <w:sz w:val="22"/>
+                <w:szCs w:val="22"/>
+              </w:rPr>
+            </w:pPr>
+          </w:p>
+        </w:tc>
+      </w:tr>
+    </w:tbl>
     <w:p/>
     <w:p/>
     <w:p/>
@@ -786,15 +4466,55 @@
     </w:p>
     <w:p>
       <w:r>
-        <w:t xml:space="preserve">File 1 (link): </w:t>
-      </w:r>
-      <w:r>
-        <w:t xml:space="preserve">A </w:t>
+        <w:t>Fi</w:t>
+      </w:r>
+      <w:r>
+        <w:t>gure</w:t>
+      </w:r>
+      <w:r>
+        <w:t xml:space="preserve"> 1 (link): </w:t>
+      </w:r>
+      <w:r>
+        <w:t>CAD drawing of the proposed muffling mechanism</w:t>
       </w:r>
     </w:p>
     <w:p>
       <w:r>
-        <w:t>Figure 1 (link):</w:t>
+        <w:t>File 1 (</w:t>
+      </w:r>
+      <w:hyperlink r:id="rId12" w:history="1">
+        <w:r>
+          <w:rPr>
+            <w:rStyle w:val="Hyperlink"/>
+          </w:rPr>
+          <w:t>link</w:t>
+        </w:r>
+      </w:hyperlink>
+      <w:r>
+        <w:t xml:space="preserve">): </w:t>
+      </w:r>
+      <w:r>
+        <w:t>A recording of a carillon bell played normally, followed by a recording of the same bell played with a leather pad on the clapper.</w:t>
+      </w:r>
+    </w:p>
+    <w:p>
+      <w:r>
+        <w:t>Fi</w:t>
+      </w:r>
+      <w:r>
+        <w:t>le</w:t>
+      </w:r>
+      <w:r>
+        <w:t xml:space="preserve"> </w:t>
+      </w:r>
+      <w:r>
+        <w:t>2</w:t>
+      </w:r>
+      <w:r>
+        <w:t xml:space="preserve"> (link):</w:t>
+      </w:r>
+      <w:r>
+        <w:t xml:space="preserve"> A short video of a mock-up demonstrating the design of the muffling mechanism.</w:t>
       </w:r>
     </w:p>
     <w:p/>
@@ -809,7 +4529,10 @@
     <w:p>
       <w:pPr>
         <w:pStyle w:val="NormalWeb"/>
-        <w:ind w:left="480" w:hanging="480"/>
+        <w:numPr>
+          <w:ilvl w:val="0"/>
+          <w:numId w:val="2"/>
+        </w:numPr>
         <w:rPr>
           <w:rFonts w:asciiTheme="minorHAnsi" w:hAnsiTheme="minorHAnsi" w:cstheme="minorHAnsi"/>
           <w:sz w:val="20"/>
@@ -858,10 +4581,46 @@
           <w:sz w:val="20"/>
           <w:szCs w:val="20"/>
         </w:rPr>
-        <w:t>, 163–190. https://doi.org/10.1016/J.MECHMACHTHEORY.2013.09.010</w:t>
-      </w:r>
+        <w:t xml:space="preserve">, 163–190. </w:t>
+      </w:r>
+      <w:hyperlink r:id="rId13" w:history="1">
+        <w:r>
+          <w:rPr>
+            <w:rStyle w:val="Hyperlink"/>
+            <w:rFonts w:asciiTheme="minorHAnsi" w:hAnsiTheme="minorHAnsi" w:cstheme="minorHAnsi"/>
+            <w:sz w:val="20"/>
+            <w:szCs w:val="20"/>
+          </w:rPr>
+          <w:t>https://doi.org/10.</w:t>
+        </w:r>
+        <w:r>
+          <w:rPr>
+            <w:rStyle w:val="Hyperlink"/>
+            <w:rFonts w:asciiTheme="minorHAnsi" w:hAnsiTheme="minorHAnsi" w:cstheme="minorHAnsi"/>
+            <w:sz w:val="20"/>
+            <w:szCs w:val="20"/>
+          </w:rPr>
+          <w:t>1</w:t>
+        </w:r>
+        <w:r>
+          <w:rPr>
+            <w:rStyle w:val="Hyperlink"/>
+            <w:rFonts w:asciiTheme="minorHAnsi" w:hAnsiTheme="minorHAnsi" w:cstheme="minorHAnsi"/>
+            <w:sz w:val="20"/>
+            <w:szCs w:val="20"/>
+          </w:rPr>
+          <w:t>016/J.MECHMACHTHEORY.2013.09.010</w:t>
+        </w:r>
+      </w:hyperlink>
     </w:p>
     <w:p>
+      <w:pPr>
+        <w:pStyle w:val="ListParagraph"/>
+        <w:numPr>
+          <w:ilvl w:val="0"/>
+          <w:numId w:val="2"/>
+        </w:numPr>
+      </w:pPr>
       <w:r>
         <w:t xml:space="preserve">Users “03125” &amp; “GACJ” (2011). Muffling Bells. </w:t>
       </w:r>
@@ -882,9 +4641,63 @@
       <w:r>
         <w:t xml:space="preserve">. </w:t>
       </w:r>
-      <w:r>
-        <w:t>http://wiki.changeringing.co.uk/Muffling_Bells</w:t>
-      </w:r>
+      <w:hyperlink r:id="rId14" w:history="1">
+        <w:r>
+          <w:rPr>
+            <w:rStyle w:val="Hyperlink"/>
+          </w:rPr>
+          <w:t>http://wiki.changeringing.co.uk/Muffling_Bells</w:t>
+        </w:r>
+      </w:hyperlink>
+    </w:p>
+    <w:p>
+      <w:pPr>
+        <w:pStyle w:val="ListParagraph"/>
+        <w:numPr>
+          <w:ilvl w:val="0"/>
+          <w:numId w:val="2"/>
+        </w:numPr>
+      </w:pPr>
+      <w:r>
+        <w:t xml:space="preserve">User “maidstone10” (2012). </w:t>
+      </w:r>
+      <w:r>
+        <w:t xml:space="preserve">All Saints </w:t>
+      </w:r>
+      <w:proofErr w:type="spellStart"/>
+      <w:r>
+        <w:t>Maidstone</w:t>
+      </w:r>
+      <w:proofErr w:type="spellEnd"/>
+      <w:r>
+        <w:t xml:space="preserve"> - The 10 bells ring out half-muffled for the fallen</w:t>
+      </w:r>
+      <w:r>
+        <w:t xml:space="preserve">. </w:t>
+      </w:r>
+      <w:r>
+        <w:rPr>
+          <w:i/>
+        </w:rPr>
+        <w:t xml:space="preserve">YouTube. </w:t>
+      </w:r>
+      <w:hyperlink r:id="rId15" w:history="1">
+        <w:r>
+          <w:rPr>
+            <w:rStyle w:val="Hyperlink"/>
+          </w:rPr>
+          <w:t>https://www.youtube.com/watch?v=EJSyZkZ_nQ0</w:t>
+        </w:r>
+      </w:hyperlink>
+    </w:p>
+    <w:p>
+      <w:pPr>
+        <w:pStyle w:val="ListParagraph"/>
+        <w:numPr>
+          <w:ilvl w:val="0"/>
+          <w:numId w:val="2"/>
+        </w:numPr>
+      </w:pPr>
     </w:p>
     <w:sectPr>
       <w:pgSz w:w="11906" w:h="16838" w:code="9"/>
@@ -899,6 +4712,95 @@
 <file path=word/numbering.xml><?xml version="1.0" encoding="utf-8"?>
 <w:numbering xmlns:wpc="http://schemas.microsoft.com/office/word/2010/wordprocessingCanvas" xmlns:cx="http://schemas.microsoft.com/office/drawing/2014/chartex" xmlns:cx1="http://schemas.microsoft.com/office/drawing/2015/9/8/chartex" xmlns:cx2="http://schemas.microsoft.com/office/drawing/2015/10/21/chartex" xmlns:cx3="http://schemas.microsoft.com/office/drawing/2016/5/9/chartex" xmlns:cx4="http://schemas.microsoft.com/office/drawing/2016/5/10/chartex" xmlns:cx5="http://schemas.microsoft.com/office/drawing/2016/5/11/chartex" xmlns:cx6="http://schemas.microsoft.com/office/drawing/2016/5/12/chartex" xmlns:cx7="http://schemas.microsoft.com/office/drawing/2016/5/13/chartex" xmlns:cx8="http://schemas.microsoft.com/office/drawing/2016/5/14/chartex" xmlns:mc="http://schemas.openxmlformats.org/markup-compatibility/2006" xmlns:aink="http://schemas.microsoft.com/office/drawing/2016/ink" xmlns:am3d="http://schemas.microsoft.com/office/drawing/2017/model3d" xmlns:o="urn:schemas-microsoft-com:office:office" xmlns:r="http://schemas.openxmlformats.org/officeDocument/2006/relationships" xmlns:m="http://schemas.openxmlformats.org/officeDocument/2006/math" xmlns:v="urn:schemas-microsoft-com:vml" xmlns:wp14="http://schemas.microsoft.com/office/word/2010/wordprocessingDrawing" xmlns:wp="http://schemas.openxmlformats.org/drawingml/2006/wordprocessingDrawing" xmlns:w10="urn:schemas-microsoft-com:office:word" xmlns:w="http://schemas.openxmlformats.org/wordprocessingml/2006/main" xmlns:w14="http://schemas.microsoft.com/office/word/2010/wordml" xmlns:w15="http://schemas.microsoft.com/office/word/2012/wordml" xmlns:w16cid="http://schemas.microsoft.com/office/word/2016/wordml/cid" xmlns:w16se="http://schemas.microsoft.com/office/word/2015/wordml/symex" xmlns:wpg="http://schemas.microsoft.com/office/word/2010/wordprocessingGroup" xmlns:wpi="http://schemas.microsoft.com/office/word/2010/wordprocessingInk" xmlns:wne="http://schemas.microsoft.com/office/word/2006/wordml" xmlns:wps="http://schemas.microsoft.com/office/word/2010/wordprocessingShape" mc:Ignorable="w14 w15 w16se w16cid wp14">
   <w:abstractNum w:abstractNumId="0" w15:restartNumberingAfterBreak="0">
+    <w:nsid w:val="2A1810BE"/>
+    <w:multiLevelType w:val="hybridMultilevel"/>
+    <w:tmpl w:val="908CB7DA"/>
+    <w:lvl w:ilvl="0" w:tplc="0409000F">
+      <w:start w:val="1"/>
+      <w:numFmt w:val="decimal"/>
+      <w:lvlText w:val="%1."/>
+      <w:lvlJc w:val="left"/>
+      <w:pPr>
+        <w:ind w:left="720" w:hanging="360"/>
+      </w:pPr>
+      <w:rPr>
+        <w:rFonts w:hint="default"/>
+      </w:rPr>
+    </w:lvl>
+    <w:lvl w:ilvl="1" w:tplc="04090019" w:tentative="1">
+      <w:start w:val="1"/>
+      <w:numFmt w:val="lowerLetter"/>
+      <w:lvlText w:val="%2."/>
+      <w:lvlJc w:val="left"/>
+      <w:pPr>
+        <w:ind w:left="1440" w:hanging="360"/>
+      </w:pPr>
+    </w:lvl>
+    <w:lvl w:ilvl="2" w:tplc="0409001B" w:tentative="1">
+      <w:start w:val="1"/>
+      <w:numFmt w:val="lowerRoman"/>
+      <w:lvlText w:val="%3."/>
+      <w:lvlJc w:val="right"/>
+      <w:pPr>
+        <w:ind w:left="2160" w:hanging="180"/>
+      </w:pPr>
+    </w:lvl>
+    <w:lvl w:ilvl="3" w:tplc="0409000F" w:tentative="1">
+      <w:start w:val="1"/>
+      <w:numFmt w:val="decimal"/>
+      <w:lvlText w:val="%4."/>
+      <w:lvlJc w:val="left"/>
+      <w:pPr>
+        <w:ind w:left="2880" w:hanging="360"/>
+      </w:pPr>
+    </w:lvl>
+    <w:lvl w:ilvl="4" w:tplc="04090019" w:tentative="1">
+      <w:start w:val="1"/>
+      <w:numFmt w:val="lowerLetter"/>
+      <w:lvlText w:val="%5."/>
+      <w:lvlJc w:val="left"/>
+      <w:pPr>
+        <w:ind w:left="3600" w:hanging="360"/>
+      </w:pPr>
+    </w:lvl>
+    <w:lvl w:ilvl="5" w:tplc="0409001B" w:tentative="1">
+      <w:start w:val="1"/>
+      <w:numFmt w:val="lowerRoman"/>
+      <w:lvlText w:val="%6."/>
+      <w:lvlJc w:val="right"/>
+      <w:pPr>
+        <w:ind w:left="4320" w:hanging="180"/>
+      </w:pPr>
+    </w:lvl>
+    <w:lvl w:ilvl="6" w:tplc="0409000F" w:tentative="1">
+      <w:start w:val="1"/>
+      <w:numFmt w:val="decimal"/>
+      <w:lvlText w:val="%7."/>
+      <w:lvlJc w:val="left"/>
+      <w:pPr>
+        <w:ind w:left="5040" w:hanging="360"/>
+      </w:pPr>
+    </w:lvl>
+    <w:lvl w:ilvl="7" w:tplc="04090019" w:tentative="1">
+      <w:start w:val="1"/>
+      <w:numFmt w:val="lowerLetter"/>
+      <w:lvlText w:val="%8."/>
+      <w:lvlJc w:val="left"/>
+      <w:pPr>
+        <w:ind w:left="5760" w:hanging="360"/>
+      </w:pPr>
+    </w:lvl>
+    <w:lvl w:ilvl="8" w:tplc="0409001B" w:tentative="1">
+      <w:start w:val="1"/>
+      <w:numFmt w:val="lowerRoman"/>
+      <w:lvlText w:val="%9."/>
+      <w:lvlJc w:val="right"/>
+      <w:pPr>
+        <w:ind w:left="6480" w:hanging="180"/>
+      </w:pPr>
+    </w:lvl>
+  </w:abstractNum>
+  <w:abstractNum w:abstractNumId="1" w15:restartNumberingAfterBreak="0">
     <w:nsid w:val="2A4A051C"/>
     <w:multiLevelType w:val="hybridMultilevel"/>
     <w:tmpl w:val="72E43924"/>
@@ -1012,6 +4914,9 @@
     </w:lvl>
   </w:abstractNum>
   <w:num w:numId="1">
+    <w:abstractNumId w:val="1"/>
+  </w:num>
+  <w:num w:numId="2">
     <w:abstractNumId w:val="0"/>
   </w:num>
 </w:numbering>
@@ -2085,6 +5990,18 @@
       <w:szCs w:val="24"/>
     </w:rPr>
   </w:style>
+  <w:style w:type="character" w:styleId="FollowedHyperlink">
+    <w:name w:val="FollowedHyperlink"/>
+    <w:basedOn w:val="DefaultParagraphFont"/>
+    <w:uiPriority w:val="99"/>
+    <w:semiHidden/>
+    <w:unhideWhenUsed/>
+    <w:rsid w:val="00AF2790"/>
+    <w:rPr>
+      <w:color w:val="954F72" w:themeColor="followedHyperlink"/>
+      <w:u w:val="single"/>
+    </w:rPr>
+  </w:style>
 </w:styles>
 </file>
 
@@ -2388,7 +6305,7 @@
 </file>
 
 <file path=customXml/itemProps1.xml><?xml version="1.0" encoding="utf-8"?>
-<ds:datastoreItem xmlns:ds="http://schemas.openxmlformats.org/officeDocument/2006/customXml" ds:itemID="{ACD6E65A-4D7F-4EA8-A5DD-120AA4A1F87A}">
+<ds:datastoreItem xmlns:ds="http://schemas.openxmlformats.org/officeDocument/2006/customXml" ds:itemID="{2302DF4E-F653-4841-A79F-146B26FAEAE7}">
   <ds:schemaRefs>
     <ds:schemaRef ds:uri="http://schemas.openxmlformats.org/officeDocument/2006/bibliography"/>
   </ds:schemaRefs>

</xml_diff>

<commit_message>
Changed color layout, added wiring diagram
</commit_message>
<xml_diff>
--- a/KeiranCantilina_CarillonSoftRegister_HackTheBells2018.docx
+++ b/KeiranCantilina_CarillonSoftRegister_HackTheBells2018.docx
@@ -336,12 +336,7 @@
         <w:t xml:space="preserve">“soft register” for the </w:t>
       </w:r>
       <w:r>
-        <w:t xml:space="preserve">middle two diatonic </w:t>
-      </w:r>
-      <w:bookmarkStart w:id="0" w:name="_GoBack"/>
-      <w:bookmarkEnd w:id="0"/>
-      <w:r>
-        <w:t xml:space="preserve">octaves of the </w:t>
+        <w:t xml:space="preserve">middle two diatonic octaves of the </w:t>
       </w:r>
       <w:r>
         <w:t>carillon</w:t>
@@ -625,9 +620,9 @@
         </w:rPr>
         <w:drawing>
           <wp:inline distT="0" distB="0" distL="0" distR="0">
-            <wp:extent cx="5731510" cy="3741420"/>
+            <wp:extent cx="5731510" cy="4180205"/>
             <wp:effectExtent l="0" t="0" r="2540" b="0"/>
-            <wp:docPr id="1" name="Picture 1"/>
+            <wp:docPr id="4" name="Picture 4"/>
             <wp:cNvGraphicFramePr>
               <a:graphicFrameLocks xmlns:a="http://schemas.openxmlformats.org/drawingml/2006/main" noChangeAspect="1"/>
             </wp:cNvGraphicFramePr>
@@ -635,7 +630,7 @@
               <a:graphicData uri="http://schemas.openxmlformats.org/drawingml/2006/picture">
                 <pic:pic xmlns:pic="http://schemas.openxmlformats.org/drawingml/2006/picture">
                   <pic:nvPicPr>
-                    <pic:cNvPr id="1" name="CarillonSoftRegister_drawing.png"/>
+                    <pic:cNvPr id="4" name="CarillonSoftRegister_drawing.png"/>
                     <pic:cNvPicPr/>
                   </pic:nvPicPr>
                   <pic:blipFill>
@@ -653,7 +648,7 @@
                   <pic:spPr>
                     <a:xfrm>
                       <a:off x="0" y="0"/>
-                      <a:ext cx="5731510" cy="3741420"/>
+                      <a:ext cx="5731510" cy="4180205"/>
                     </a:xfrm>
                     <a:prstGeom prst="rect">
                       <a:avLst/>
@@ -665,6 +660,8 @@
           </wp:inline>
         </w:drawing>
       </w:r>
+      <w:bookmarkStart w:id="0" w:name="_GoBack"/>
+      <w:bookmarkEnd w:id="0"/>
     </w:p>
     <w:p>
       <w:pPr>
@@ -789,6 +786,7 @@
         <w:pStyle w:val="Heading3"/>
       </w:pPr>
       <w:r>
+        <w:lastRenderedPageBreak/>
         <w:t>Informal Description</w:t>
       </w:r>
     </w:p>
@@ -829,11 +827,7 @@
         <w:t>which can swing back and forth to move the pad in and out from between the clapper and the bell.</w:t>
       </w:r>
       <w:r>
-        <w:t xml:space="preserve"> </w:t>
-      </w:r>
-      <w:r>
-        <w:lastRenderedPageBreak/>
-        <w:t xml:space="preserve">The </w:t>
+        <w:t xml:space="preserve"> The </w:t>
       </w:r>
       <w:r>
         <w:t>arm</w:t>
@@ -891,7 +885,7 @@
     <w:p>
       <w:pPr>
         <w:rPr>
-          <w:highlight w:val="yellow"/>
+          <w:rStyle w:val="Hyperlink"/>
         </w:rPr>
       </w:pPr>
       <w:r>
@@ -920,6 +914,13 @@
     </w:p>
     <w:p>
       <w:pPr>
+        <w:rPr>
+          <w:highlight w:val="yellow"/>
+        </w:rPr>
+      </w:pPr>
+    </w:p>
+    <w:p>
+      <w:pPr>
         <w:pStyle w:val="Heading2"/>
       </w:pPr>
       <w:r>
@@ -961,7 +962,29 @@
         <w:t>.</w:t>
       </w:r>
       <w:r>
-        <w:t xml:space="preserve"> Heavy-duty duct tape will be used to</w:t>
+        <w:t xml:space="preserve"> </w:t>
+      </w:r>
+      <w:r>
+        <w:t xml:space="preserve">Each button is wired to two heavy-duty automotive SPST relays such that the assembly of two buttons and four relays forms </w:t>
+      </w:r>
+      <w:proofErr w:type="spellStart"/>
+      <w:r>
+        <w:t>an</w:t>
+      </w:r>
+      <w:proofErr w:type="spellEnd"/>
+      <w:r>
+        <w:t xml:space="preserve"> H-bridge. Thus, the polarity of the power applied to the actuators with one button is the reverse of the polarity applied to the actuators when the other button is pressed (</w:t>
+      </w:r>
+      <w:proofErr w:type="spellStart"/>
+      <w:r>
+        <w:t>ie</w:t>
+      </w:r>
+      <w:proofErr w:type="spellEnd"/>
+      <w:r>
+        <w:t xml:space="preserve">. the muffling pads move forward when one button is pressed and move back when the other button is pressed). </w:t>
+      </w:r>
+      <w:r>
+        <w:t>Heavy-duty duct tape will be used to</w:t>
       </w:r>
       <w:r>
         <w:t xml:space="preserve"> attached the two buttons to the keyboard, and duct tape will also be used to</w:t>
@@ -978,6 +1001,28 @@
     </w:p>
     <w:p>
       <w:r>
+        <w:t xml:space="preserve">Below is a proposed wiring </w:t>
+      </w:r>
+      <w:r>
+        <w:t xml:space="preserve">diagram. </w:t>
+      </w:r>
+      <w:r>
+        <w:t xml:space="preserve">(A full-size version of this drawing can be found at the end of the document, or by following </w:t>
+      </w:r>
+      <w:hyperlink r:id="rId16" w:history="1">
+        <w:r>
+          <w:rPr>
+            <w:rStyle w:val="Hyperlink"/>
+          </w:rPr>
+          <w:t>this link</w:t>
+        </w:r>
+      </w:hyperlink>
+      <w:r>
+        <w:t>)</w:t>
+      </w:r>
+    </w:p>
+    <w:p>
+      <w:r>
         <w:t>An estimated bill of materials and budget can be found</w:t>
       </w:r>
       <w:r>
@@ -987,6 +1032,55 @@
         <w:t>.</w:t>
       </w:r>
     </w:p>
+    <w:p>
+      <w:r>
+        <w:rPr>
+          <w:noProof/>
+        </w:rPr>
+        <w:drawing>
+          <wp:inline distT="0" distB="0" distL="0" distR="0">
+            <wp:extent cx="5731510" cy="3366135"/>
+            <wp:effectExtent l="0" t="0" r="2540" b="5715"/>
+            <wp:docPr id="3" name="Picture 3"/>
+            <wp:cNvGraphicFramePr>
+              <a:graphicFrameLocks xmlns:a="http://schemas.openxmlformats.org/drawingml/2006/main" noChangeAspect="1"/>
+            </wp:cNvGraphicFramePr>
+            <a:graphic xmlns:a="http://schemas.openxmlformats.org/drawingml/2006/main">
+              <a:graphicData uri="http://schemas.openxmlformats.org/drawingml/2006/picture">
+                <pic:pic xmlns:pic="http://schemas.openxmlformats.org/drawingml/2006/picture">
+                  <pic:nvPicPr>
+                    <pic:cNvPr id="3" name="CarillonSoftRegister_wiring diagram.png"/>
+                    <pic:cNvPicPr/>
+                  </pic:nvPicPr>
+                  <pic:blipFill>
+                    <a:blip r:embed="rId17" cstate="print">
+                      <a:extLst>
+                        <a:ext uri="{28A0092B-C50C-407E-A947-70E740481C1C}">
+                          <a14:useLocalDpi xmlns:a14="http://schemas.microsoft.com/office/drawing/2010/main" val="0"/>
+                        </a:ext>
+                      </a:extLst>
+                    </a:blip>
+                    <a:stretch>
+                      <a:fillRect/>
+                    </a:stretch>
+                  </pic:blipFill>
+                  <pic:spPr>
+                    <a:xfrm>
+                      <a:off x="0" y="0"/>
+                      <a:ext cx="5731510" cy="3366135"/>
+                    </a:xfrm>
+                    <a:prstGeom prst="rect">
+                      <a:avLst/>
+                    </a:prstGeom>
+                  </pic:spPr>
+                </pic:pic>
+              </a:graphicData>
+            </a:graphic>
+          </wp:inline>
+        </w:drawing>
+      </w:r>
+    </w:p>
+    <w:p/>
     <w:p/>
     <w:p>
       <w:pPr>
@@ -4719,7 +4813,6 @@
         <w:pStyle w:val="Heading1"/>
       </w:pPr>
       <w:r>
-        <w:lastRenderedPageBreak/>
         <w:t>Files and Figures</w:t>
       </w:r>
     </w:p>
@@ -4733,7 +4826,7 @@
       <w:r>
         <w:t xml:space="preserve"> 1 (</w:t>
       </w:r>
-      <w:hyperlink r:id="rId16" w:history="1">
+      <w:hyperlink r:id="rId18" w:history="1">
         <w:r>
           <w:rPr>
             <w:rStyle w:val="Hyperlink"/>
@@ -4752,7 +4845,7 @@
       <w:r>
         <w:t>File 1 (</w:t>
       </w:r>
-      <w:hyperlink r:id="rId17" w:history="1">
+      <w:hyperlink r:id="rId19" w:history="1">
         <w:r>
           <w:rPr>
             <w:rStyle w:val="Hyperlink"/>
@@ -4856,7 +4949,7 @@
         </w:rPr>
         <w:t xml:space="preserve">, 163–190. </w:t>
       </w:r>
-      <w:hyperlink r:id="rId18" w:history="1">
+      <w:hyperlink r:id="rId20" w:history="1">
         <w:r>
           <w:rPr>
             <w:rStyle w:val="Hyperlink"/>
@@ -4906,7 +4999,7 @@
       <w:r>
         <w:t xml:space="preserve"> </w:t>
       </w:r>
-      <w:hyperlink r:id="rId19" w:history="1">
+      <w:hyperlink r:id="rId21" w:history="1">
         <w:r>
           <w:rPr>
             <w:rStyle w:val="Hyperlink"/>
@@ -4943,7 +5036,7 @@
       <w:r>
         <w:t xml:space="preserve">. </w:t>
       </w:r>
-      <w:hyperlink r:id="rId20" w:history="1">
+      <w:hyperlink r:id="rId22" w:history="1">
         <w:r>
           <w:rPr>
             <w:rStyle w:val="Hyperlink"/>
@@ -4961,6 +5054,7 @@
         </w:numPr>
       </w:pPr>
       <w:r>
+        <w:lastRenderedPageBreak/>
         <w:t xml:space="preserve">User “maidstone10” (2012). </w:t>
       </w:r>
       <w:r>
@@ -4983,7 +5077,7 @@
         </w:rPr>
         <w:t xml:space="preserve">YouTube. </w:t>
       </w:r>
-      <w:hyperlink r:id="rId21" w:history="1">
+      <w:hyperlink r:id="rId23" w:history="1">
         <w:r>
           <w:rPr>
             <w:rStyle w:val="Hyperlink"/>
@@ -4998,7 +5092,7 @@
       </w:pPr>
     </w:p>
     <w:sectPr>
-      <w:footerReference w:type="default" r:id="rId22"/>
+      <w:footerReference w:type="default" r:id="rId24"/>
       <w:pgSz w:w="11906" w:h="16838" w:code="9"/>
       <w:pgMar w:top="1440" w:right="1440" w:bottom="1440" w:left="1440" w:header="720" w:footer="720" w:gutter="0"/>
       <w:cols w:space="720"/>
@@ -6751,7 +6845,7 @@
 </file>
 
 <file path=customXml/itemProps1.xml><?xml version="1.0" encoding="utf-8"?>
-<ds:datastoreItem xmlns:ds="http://schemas.openxmlformats.org/officeDocument/2006/customXml" ds:itemID="{FDC1A29D-45FF-43BF-AF55-EA7B6DACED2D}">
+<ds:datastoreItem xmlns:ds="http://schemas.openxmlformats.org/officeDocument/2006/customXml" ds:itemID="{4A04F1EA-AC20-4549-BD91-F3AFC8FFAC46}">
   <ds:schemaRefs>
     <ds:schemaRef ds:uri="http://schemas.openxmlformats.org/officeDocument/2006/bibliography"/>
   </ds:schemaRefs>

</xml_diff>

<commit_message>
Added mockup video link
</commit_message>
<xml_diff>
--- a/KeiranCantilina_CarillonSoftRegister_HackTheBells2018.docx
+++ b/KeiranCantilina_CarillonSoftRegister_HackTheBells2018.docx
@@ -877,14 +877,19 @@
         </w:rPr>
       </w:pPr>
       <w:r>
-        <w:t xml:space="preserve">A video of a mock-up of the mechanism operating can be found here: </w:t>
-      </w:r>
-      <w:r>
-        <w:rPr>
-          <w:highlight w:val="yellow"/>
-        </w:rPr>
-        <w:t>[LINK TO MOCK-UP VIDEO HERE]</w:t>
-      </w:r>
+        <w:t>A video of a mock-up of the mechanism operating can be found here:</w:t>
+      </w:r>
+      <w:r>
+        <w:t xml:space="preserve"> </w:t>
+      </w:r>
+      <w:hyperlink r:id="rId15" w:history="1">
+        <w:r>
+          <w:rPr>
+            <w:rStyle w:val="Hyperlink"/>
+          </w:rPr>
+          <w:t>clickable link</w:t>
+        </w:r>
+      </w:hyperlink>
     </w:p>
     <w:p>
       <w:pPr>
@@ -907,7 +912,7 @@
       <w:r>
         <w:t xml:space="preserve"> </w:t>
       </w:r>
-      <w:hyperlink r:id="rId15" w:history="1">
+      <w:hyperlink r:id="rId16" w:history="1">
         <w:r>
           <w:rPr>
             <w:rStyle w:val="Hyperlink"/>
@@ -1013,7 +1018,7 @@
       <w:r>
         <w:t xml:space="preserve">(A full-size version of this drawing can be found at the end of the document, or by following </w:t>
       </w:r>
-      <w:hyperlink r:id="rId16" w:history="1">
+      <w:hyperlink r:id="rId17" w:history="1">
         <w:r>
           <w:rPr>
             <w:rStyle w:val="Hyperlink"/>
@@ -1057,7 +1062,7 @@
                     <pic:cNvPicPr/>
                   </pic:nvPicPr>
                   <pic:blipFill>
-                    <a:blip r:embed="rId17" cstate="print">
+                    <a:blip r:embed="rId18" cstate="print">
                       <a:extLst>
                         <a:ext uri="{28A0092B-C50C-407E-A947-70E740481C1C}">
                           <a14:useLocalDpi xmlns:a14="http://schemas.microsoft.com/office/drawing/2010/main" val="0"/>
@@ -4809,52 +4814,28 @@
       </w:tr>
     </w:tbl>
     <w:p/>
-    <w:p/>
     <w:p>
       <w:pPr>
         <w:pStyle w:val="Heading1"/>
       </w:pPr>
-      <w:r>
-        <w:t>Files and Figures</w:t>
-      </w:r>
     </w:p>
     <w:p>
-      <w:r>
-        <w:t>Fi</w:t>
-      </w:r>
-      <w:r>
-        <w:t>gure</w:t>
-      </w:r>
-      <w:r>
-        <w:t xml:space="preserve"> 1 (</w:t>
-      </w:r>
-      <w:hyperlink r:id="rId18" w:history="1">
-        <w:r>
-          <w:rPr>
-            <w:rStyle w:val="Hyperlink"/>
-          </w:rPr>
-          <w:t>link</w:t>
-        </w:r>
-      </w:hyperlink>
-      <w:r>
-        <w:t xml:space="preserve">): </w:t>
-      </w:r>
-      <w:r>
-        <w:t>CAD drawing of the proposed muffling mechanism</w:t>
-      </w:r>
-      <w:r>
-        <w:t>.</w:t>
+      <w:pPr>
+        <w:pStyle w:val="Heading1"/>
+      </w:pPr>
+      <w:r>
+        <w:t>Files and Figures</w:t>
       </w:r>
     </w:p>
     <w:p>
       <w:r>
-        <w:t>Figure 2</w:t>
-      </w:r>
-      <w:r>
-        <w:t xml:space="preserve"> </w:t>
-      </w:r>
-      <w:r>
-        <w:t>(</w:t>
+        <w:t>Fi</w:t>
+      </w:r>
+      <w:r>
+        <w:t>gure</w:t>
+      </w:r>
+      <w:r>
+        <w:t xml:space="preserve"> 1 (</w:t>
       </w:r>
       <w:hyperlink r:id="rId19" w:history="1">
         <w:r>
@@ -4865,7 +4846,10 @@
         </w:r>
       </w:hyperlink>
       <w:r>
-        <w:t>): Wiring diagram for the electrical system of the proposed installation</w:t>
+        <w:t xml:space="preserve">): </w:t>
+      </w:r>
+      <w:r>
+        <w:t>CAD drawing of the proposed muffling mechanism</w:t>
       </w:r>
       <w:r>
         <w:t>.</w:t>
@@ -4873,7 +4857,13 @@
     </w:p>
     <w:p>
       <w:r>
-        <w:t>File 1 (</w:t>
+        <w:t>Figure 2</w:t>
+      </w:r>
+      <w:r>
+        <w:t xml:space="preserve"> </w:t>
+      </w:r>
+      <w:r>
+        <w:t>(</w:t>
       </w:r>
       <w:hyperlink r:id="rId20" w:history="1">
         <w:r>
@@ -4884,14 +4874,33 @@
         </w:r>
       </w:hyperlink>
       <w:r>
-        <w:t xml:space="preserve">): </w:t>
-      </w:r>
-      <w:r>
-        <w:t>A recording of a carillon bell played normally, followed by a recording of the same bell played with a leather pad on the clapper.</w:t>
+        <w:t>): Wiring diagram for the electrical system of the proposed installation</w:t>
+      </w:r>
+      <w:r>
+        <w:t>.</w:t>
       </w:r>
     </w:p>
     <w:p>
       <w:r>
+        <w:t>File 1 (</w:t>
+      </w:r>
+      <w:hyperlink r:id="rId21" w:history="1">
+        <w:r>
+          <w:rPr>
+            <w:rStyle w:val="Hyperlink"/>
+          </w:rPr>
+          <w:t>link</w:t>
+        </w:r>
+      </w:hyperlink>
+      <w:r>
+        <w:t xml:space="preserve">): </w:t>
+      </w:r>
+      <w:r>
+        <w:t>A recording of a carillon bell played normally, followed by a recording of the same bell played with a leather pad on the clapper.</w:t>
+      </w:r>
+    </w:p>
+    <w:p>
+      <w:r>
         <w:t>Fi</w:t>
       </w:r>
       <w:r>
@@ -4906,11 +4915,14 @@
       <w:r>
         <w:t xml:space="preserve"> (</w:t>
       </w:r>
-      <w:r>
-        <w:t>link</w:t>
-      </w:r>
-      <w:bookmarkStart w:id="0" w:name="_GoBack"/>
-      <w:bookmarkEnd w:id="0"/>
+      <w:hyperlink r:id="rId22" w:history="1">
+        <w:r>
+          <w:rPr>
+            <w:rStyle w:val="Hyperlink"/>
+          </w:rPr>
+          <w:t>link</w:t>
+        </w:r>
+      </w:hyperlink>
       <w:r>
         <w:t>):</w:t>
       </w:r>
@@ -4987,7 +4999,7 @@
         </w:rPr>
         <w:t xml:space="preserve">, 163–190. </w:t>
       </w:r>
-      <w:hyperlink r:id="rId21" w:history="1">
+      <w:hyperlink r:id="rId23" w:history="1">
         <w:r>
           <w:rPr>
             <w:rStyle w:val="Hyperlink"/>
@@ -5037,7 +5049,7 @@
       <w:r>
         <w:t xml:space="preserve"> </w:t>
       </w:r>
-      <w:hyperlink r:id="rId22" w:history="1">
+      <w:hyperlink r:id="rId24" w:history="1">
         <w:r>
           <w:rPr>
             <w:rStyle w:val="Hyperlink"/>
@@ -5074,7 +5086,7 @@
       <w:r>
         <w:t xml:space="preserve">. </w:t>
       </w:r>
-      <w:hyperlink r:id="rId23" w:history="1">
+      <w:hyperlink r:id="rId25" w:history="1">
         <w:r>
           <w:rPr>
             <w:rStyle w:val="Hyperlink"/>
@@ -5114,7 +5126,7 @@
         </w:rPr>
         <w:t xml:space="preserve">YouTube. </w:t>
       </w:r>
-      <w:hyperlink r:id="rId24" w:history="1">
+      <w:hyperlink r:id="rId26" w:history="1">
         <w:r>
           <w:rPr>
             <w:rStyle w:val="Hyperlink"/>
@@ -5122,14 +5134,11 @@
           <w:t>https://www.youtube.com/watch?v=EJSyZkZ_nQ0</w:t>
         </w:r>
       </w:hyperlink>
-    </w:p>
-    <w:p>
-      <w:pPr>
-        <w:pStyle w:val="ListParagraph"/>
-      </w:pPr>
+      <w:bookmarkStart w:id="0" w:name="_GoBack"/>
+      <w:bookmarkEnd w:id="0"/>
     </w:p>
     <w:sectPr>
-      <w:footerReference w:type="default" r:id="rId25"/>
+      <w:footerReference w:type="default" r:id="rId27"/>
       <w:pgSz w:w="11906" w:h="16838" w:code="9"/>
       <w:pgMar w:top="1440" w:right="1440" w:bottom="1440" w:left="1440" w:header="720" w:footer="720" w:gutter="0"/>
       <w:cols w:space="720"/>
@@ -6882,7 +6891,7 @@
 </file>
 
 <file path=customXml/itemProps1.xml><?xml version="1.0" encoding="utf-8"?>
-<ds:datastoreItem xmlns:ds="http://schemas.openxmlformats.org/officeDocument/2006/customXml" ds:itemID="{B3922366-2019-4BAB-89F5-8144D6991843}">
+<ds:datastoreItem xmlns:ds="http://schemas.openxmlformats.org/officeDocument/2006/customXml" ds:itemID="{1888550C-BC79-4934-BEEE-5E0DBAAF088D}">
   <ds:schemaRefs>
     <ds:schemaRef ds:uri="http://schemas.openxmlformats.org/officeDocument/2006/bibliography"/>
   </ds:schemaRefs>

</xml_diff>